<commit_message>
upload rest of project files and setup .gitignore
</commit_message>
<xml_diff>
--- a/project-requirements/soal/O252-COMP6800-LS01001-00.docx
+++ b/project-requirements/soal/O252-COMP6800-LS01001-00.docx
@@ -1,6 +1,6 @@
 
 <file path=word/document.xml><?xml version="1.0" encoding="utf-8"?>
-<w:document xmlns:wpc="http://schemas.microsoft.com/office/word/2010/wordprocessingCanvas" xmlns:cx="http://schemas.microsoft.com/office/drawing/2014/chartex" xmlns:cx1="http://schemas.microsoft.com/office/drawing/2015/9/8/chartex" xmlns:cx2="http://schemas.microsoft.com/office/drawing/2015/10/21/chartex" xmlns:cx3="http://schemas.microsoft.com/office/drawing/2016/5/9/chartex" xmlns:cx4="http://schemas.microsoft.com/office/drawing/2016/5/10/chartex" xmlns:cx5="http://schemas.microsoft.com/office/drawing/2016/5/11/chartex" xmlns:cx6="http://schemas.microsoft.com/office/drawing/2016/5/12/chartex" xmlns:cx7="http://schemas.microsoft.com/office/drawing/2016/5/13/chartex" xmlns:cx8="http://schemas.microsoft.com/office/drawing/2016/5/14/chartex" xmlns:mc="http://schemas.openxmlformats.org/markup-compatibility/2006" xmlns:aink="http://schemas.microsoft.com/office/drawing/2016/ink" xmlns:am3d="http://schemas.microsoft.com/office/drawing/2017/model3d" xmlns:o="urn:schemas-microsoft-com:office:office" xmlns:oel="http://schemas.microsoft.com/office/2019/extlst" xmlns:r="http://schemas.openxmlformats.org/officeDocument/2006/relationships" xmlns:m="http://schemas.openxmlformats.org/officeDocument/2006/math" xmlns:v="urn:schemas-microsoft-com:vml" xmlns:wp14="http://schemas.microsoft.com/office/word/2010/wordprocessingDrawing" xmlns:wp="http://schemas.openxmlformats.org/drawingml/2006/wordprocessingDrawing" xmlns:w10="urn:schemas-microsoft-com:office:word" xmlns:w="http://schemas.openxmlformats.org/wordprocessingml/2006/main" xmlns:w14="http://schemas.microsoft.com/office/word/2010/wordml" xmlns:w15="http://schemas.microsoft.com/office/word/2012/wordml" xmlns:w16cex="http://schemas.microsoft.com/office/word/2018/wordml/cex" xmlns:w16cid="http://schemas.microsoft.com/office/word/2016/wordml/cid" xmlns:w16="http://schemas.microsoft.com/office/word/2018/wordml" xmlns:w16du="http://schemas.microsoft.com/office/word/2023/wordml/word16du" xmlns:w16sdtdh="http://schemas.microsoft.com/office/word/2020/wordml/sdtdatahash" xmlns:w16se="http://schemas.microsoft.com/office/word/2015/wordml/symex" xmlns:wpg="http://schemas.microsoft.com/office/word/2010/wordprocessingGroup" xmlns:wpi="http://schemas.microsoft.com/office/word/2010/wordprocessingInk" xmlns:wne="http://schemas.microsoft.com/office/word/2006/wordml" xmlns:wps="http://schemas.microsoft.com/office/word/2010/wordprocessingShape" mc:Ignorable="w14 w15 w16se w16cid w16 w16cex w16sdtdh w16du wp14">
+<w:document xmlns:wpc="http://schemas.microsoft.com/office/word/2010/wordprocessingCanvas" xmlns:cx="http://schemas.microsoft.com/office/drawing/2014/chartex" xmlns:cx1="http://schemas.microsoft.com/office/drawing/2015/9/8/chartex" xmlns:cx2="http://schemas.microsoft.com/office/drawing/2015/10/21/chartex" xmlns:cx3="http://schemas.microsoft.com/office/drawing/2016/5/9/chartex" xmlns:cx4="http://schemas.microsoft.com/office/drawing/2016/5/10/chartex" xmlns:cx5="http://schemas.microsoft.com/office/drawing/2016/5/11/chartex" xmlns:cx6="http://schemas.microsoft.com/office/drawing/2016/5/12/chartex" xmlns:cx7="http://schemas.microsoft.com/office/drawing/2016/5/13/chartex" xmlns:cx8="http://schemas.microsoft.com/office/drawing/2016/5/14/chartex" xmlns:mc="http://schemas.openxmlformats.org/markup-compatibility/2006" xmlns:aink="http://schemas.microsoft.com/office/drawing/2016/ink" xmlns:am3d="http://schemas.microsoft.com/office/drawing/2017/model3d" xmlns:o="urn:schemas-microsoft-com:office:office" xmlns:oel="http://schemas.microsoft.com/office/2019/extlst" xmlns:r="http://schemas.openxmlformats.org/officeDocument/2006/relationships" xmlns:m="http://schemas.openxmlformats.org/officeDocument/2006/math" xmlns:v="urn:schemas-microsoft-com:vml" xmlns:wp14="http://schemas.microsoft.com/office/word/2010/wordprocessingDrawing" xmlns:wp="http://schemas.openxmlformats.org/drawingml/2006/wordprocessingDrawing" xmlns:w10="urn:schemas-microsoft-com:office:word" xmlns:w="http://schemas.openxmlformats.org/wordprocessingml/2006/main" xmlns:w14="http://schemas.microsoft.com/office/word/2010/wordml" xmlns:w15="http://schemas.microsoft.com/office/word/2012/wordml" xmlns:w16cex="http://schemas.microsoft.com/office/word/2018/wordml/cex" xmlns:w16cid="http://schemas.microsoft.com/office/word/2016/wordml/cid" xmlns:w16="http://schemas.microsoft.com/office/word/2018/wordml" xmlns:w16du="http://schemas.microsoft.com/office/word/2023/wordml/word16du" xmlns:w16sdtdh="http://schemas.microsoft.com/office/word/2020/wordml/sdtdatahash" xmlns:w16sdtfl="http://schemas.microsoft.com/office/word/2024/wordml/sdtformatlock" xmlns:w16se="http://schemas.microsoft.com/office/word/2015/wordml/symex" xmlns:wpg="http://schemas.microsoft.com/office/word/2010/wordprocessingGroup" xmlns:wpi="http://schemas.microsoft.com/office/word/2010/wordprocessingInk" xmlns:wne="http://schemas.microsoft.com/office/word/2006/wordml" xmlns:wps="http://schemas.microsoft.com/office/word/2010/wordprocessingShape" mc:Ignorable="w14 w15 w16se w16cid w16 w16cex w16sdtdh w16sdtfl w16du wp14">
   <w:body>
     <w:tbl>
       <w:tblPr>
@@ -104,7 +104,7 @@
                 <w:lang w:eastAsia="en-US"/>
               </w:rPr>
               <w:drawing>
-                <wp:inline distT="0" distB="0" distL="0" distR="0" wp14:anchorId="36801C83" wp14:editId="0BA40DF8">
+                <wp:inline distT="0" distB="0" distL="0" distR="0" wp14:anchorId="36801C83" wp14:editId="1B65EFDB">
                   <wp:extent cx="1371557" cy="994410"/>
                   <wp:effectExtent l="0" t="0" r="635" b="0"/>
                   <wp:docPr id="4" name="Picture 4"/>
@@ -574,27 +574,12 @@
         </w:rPr>
         <w:t xml:space="preserve"> </w:t>
       </w:r>
-      <w:proofErr w:type="spellStart"/>
-      <w:r>
-        <w:t>sebagian</w:t>
-      </w:r>
-      <w:proofErr w:type="spellEnd"/>
-      <w:r>
-        <w:t xml:space="preserve"> atau </w:t>
-      </w:r>
-      <w:proofErr w:type="spellStart"/>
-      <w:r>
-        <w:t>seluruh</w:t>
-      </w:r>
-      <w:proofErr w:type="spellEnd"/>
-      <w:r>
-        <w:t xml:space="preserve"> </w:t>
-      </w:r>
-      <w:proofErr w:type="spellStart"/>
+      <w:r>
+        <w:t xml:space="preserve">sebagian atau seluruh </w:t>
+      </w:r>
       <w:r>
         <w:t>jawaban</w:t>
       </w:r>
-      <w:proofErr w:type="spellEnd"/>
       <w:r>
         <w:t xml:space="preserve"> kelompok lain</w:t>
       </w:r>
@@ -663,84 +648,27 @@
           <w:lang w:val="id-ID"/>
         </w:rPr>
       </w:pPr>
-      <w:proofErr w:type="spellStart"/>
-      <w:r>
-        <w:t>Menyadur</w:t>
-      </w:r>
-      <w:proofErr w:type="spellEnd"/>
-      <w:r>
-        <w:t xml:space="preserve"> </w:t>
-      </w:r>
-      <w:proofErr w:type="spellStart"/>
-      <w:r>
-        <w:t>sebagian</w:t>
-      </w:r>
-      <w:proofErr w:type="spellEnd"/>
-      <w:r>
-        <w:t xml:space="preserve"> </w:t>
+      <w:r>
+        <w:t xml:space="preserve">Menyadur sebagian </w:t>
       </w:r>
       <w:r>
         <w:t>atau</w:t>
       </w:r>
       <w:r>
-        <w:t xml:space="preserve"> </w:t>
-      </w:r>
-      <w:proofErr w:type="spellStart"/>
-      <w:r>
-        <w:t>seluruh</w:t>
-      </w:r>
-      <w:proofErr w:type="spellEnd"/>
-      <w:r>
-        <w:t xml:space="preserve"> </w:t>
-      </w:r>
-      <w:proofErr w:type="spellStart"/>
+        <w:t xml:space="preserve"> seluruh </w:t>
+      </w:r>
       <w:r>
         <w:t>jawaban</w:t>
       </w:r>
-      <w:proofErr w:type="spellEnd"/>
-      <w:r>
-        <w:t xml:space="preserve"> </w:t>
-      </w:r>
-      <w:proofErr w:type="spellStart"/>
-      <w:r>
-        <w:t>dari</w:t>
-      </w:r>
-      <w:proofErr w:type="spellEnd"/>
-      <w:r>
-        <w:t xml:space="preserve"> </w:t>
-      </w:r>
-      <w:proofErr w:type="spellStart"/>
-      <w:r>
-        <w:t>buku</w:t>
-      </w:r>
-      <w:proofErr w:type="spellEnd"/>
-      <w:r>
-        <w:t xml:space="preserve">, </w:t>
-      </w:r>
-      <w:proofErr w:type="spellStart"/>
-      <w:r>
-        <w:t>catatan</w:t>
-      </w:r>
-      <w:proofErr w:type="spellEnd"/>
-      <w:r>
-        <w:t xml:space="preserve">, video, </w:t>
-      </w:r>
-      <w:r>
-        <w:t xml:space="preserve">dan </w:t>
-      </w:r>
-      <w:proofErr w:type="spellStart"/>
-      <w:r>
-        <w:t>jenis</w:t>
-      </w:r>
-      <w:proofErr w:type="spellEnd"/>
-      <w:r>
-        <w:t xml:space="preserve"> referensi </w:t>
-      </w:r>
-      <w:proofErr w:type="spellStart"/>
-      <w:r>
-        <w:t>lainnya</w:t>
-      </w:r>
-      <w:proofErr w:type="spellEnd"/>
+      <w:r>
+        <w:t xml:space="preserve"> dari buku</w:t>
+      </w:r>
+      <w:r>
+        <w:t xml:space="preserve">, catatan, video, </w:t>
+      </w:r>
+      <w:r>
+        <w:t>dan jenis referensi lainnya</w:t>
+      </w:r>
       <w:r>
         <w:rPr>
           <w:lang w:val="id-ID"/>
@@ -823,11 +751,9 @@
           <w:lang w:val="id-ID"/>
         </w:rPr>
       </w:pPr>
-      <w:proofErr w:type="spellStart"/>
       <w:r>
         <w:t>Menyadur</w:t>
       </w:r>
-      <w:proofErr w:type="spellEnd"/>
       <w:r>
         <w:rPr>
           <w:lang w:val="id-ID"/>
@@ -843,21 +769,11 @@
         </w:rPr>
         <w:t xml:space="preserve"> seluruh </w:t>
       </w:r>
-      <w:proofErr w:type="spellStart"/>
-      <w:r>
-        <w:t>jawaban</w:t>
-      </w:r>
-      <w:proofErr w:type="spellEnd"/>
-      <w:r>
-        <w:t xml:space="preserve"> </w:t>
-      </w:r>
-      <w:proofErr w:type="spellStart"/>
-      <w:r>
-        <w:t>dari</w:t>
-      </w:r>
-      <w:proofErr w:type="spellEnd"/>
-      <w:r>
-        <w:t xml:space="preserve"> internet</w:t>
+      <w:r>
+        <w:t xml:space="preserve">jawaban </w:t>
+      </w:r>
+      <w:r>
+        <w:t>dari internet</w:t>
       </w:r>
       <w:r>
         <w:rPr>
@@ -913,32 +829,14 @@
           <w:lang w:val="id-ID"/>
         </w:rPr>
       </w:pPr>
-      <w:proofErr w:type="spellStart"/>
       <w:r>
         <w:t>M</w:t>
       </w:r>
       <w:r>
-        <w:t>engumpulkan</w:t>
-      </w:r>
-      <w:proofErr w:type="spellEnd"/>
-      <w:r>
-        <w:t xml:space="preserve"> </w:t>
-      </w:r>
-      <w:proofErr w:type="spellStart"/>
-      <w:r>
-        <w:t>jawaban</w:t>
-      </w:r>
-      <w:proofErr w:type="spellEnd"/>
-      <w:r>
-        <w:t xml:space="preserve"> yang tidak sesuai dengan </w:t>
-      </w:r>
-      <w:proofErr w:type="spellStart"/>
-      <w:r>
-        <w:t>tema</w:t>
-      </w:r>
-      <w:proofErr w:type="spellEnd"/>
-      <w:r>
-        <w:t xml:space="preserve"> soal,</w:t>
+        <w:t xml:space="preserve">engumpulkan </w:t>
+      </w:r>
+      <w:r>
+        <w:t>jawaban yang tidak sesuai dengan tema soal,</w:t>
       </w:r>
     </w:p>
     <w:p>
@@ -979,21 +877,8 @@
         <w:ind w:left="720"/>
         <w:jc w:val="both"/>
       </w:pPr>
-      <w:proofErr w:type="spellStart"/>
-      <w:r>
-        <w:t>Melakukan</w:t>
-      </w:r>
-      <w:proofErr w:type="spellEnd"/>
-      <w:r>
-        <w:t xml:space="preserve"> </w:t>
-      </w:r>
-      <w:proofErr w:type="spellStart"/>
-      <w:r>
-        <w:t>tindakan</w:t>
-      </w:r>
-      <w:proofErr w:type="spellEnd"/>
-      <w:r>
-        <w:t xml:space="preserve"> </w:t>
+      <w:r>
+        <w:t xml:space="preserve">Melakukan tindakan </w:t>
       </w:r>
       <w:r>
         <w:rPr>
@@ -1001,13 +886,8 @@
         </w:rPr>
         <w:t xml:space="preserve">yang menyebabkan </w:t>
       </w:r>
-      <w:proofErr w:type="spellStart"/>
-      <w:r>
-        <w:t>jawaban</w:t>
-      </w:r>
-      <w:proofErr w:type="spellEnd"/>
-      <w:r>
-        <w:t xml:space="preserve"> </w:t>
+      <w:r>
+        <w:t xml:space="preserve">jawaban </w:t>
       </w:r>
       <w:r>
         <w:rPr>
@@ -1028,31 +908,7 @@
         <w:t>,</w:t>
       </w:r>
       <w:r>
-        <w:t xml:space="preserve"> baik </w:t>
-      </w:r>
-      <w:proofErr w:type="spellStart"/>
-      <w:r>
-        <w:t>disengaja</w:t>
-      </w:r>
-      <w:proofErr w:type="spellEnd"/>
-      <w:r>
-        <w:t xml:space="preserve"> </w:t>
-      </w:r>
-      <w:proofErr w:type="spellStart"/>
-      <w:r>
-        <w:t>maupun</w:t>
-      </w:r>
-      <w:proofErr w:type="spellEnd"/>
-      <w:r>
-        <w:t xml:space="preserve"> tidak </w:t>
-      </w:r>
-      <w:proofErr w:type="spellStart"/>
-      <w:r>
-        <w:t>disengaja</w:t>
-      </w:r>
-      <w:proofErr w:type="spellEnd"/>
-      <w:r>
-        <w:t>,</w:t>
+        <w:t xml:space="preserve"> baik disengaja maupun tidak disengaja,</w:t>
       </w:r>
     </w:p>
     <w:p>
@@ -1181,24 +1037,17 @@
         </w:rPr>
         <w:t xml:space="preserve">Jika kelompok terbukti melakukan </w:t>
       </w:r>
-      <w:proofErr w:type="spellStart"/>
       <w:r>
         <w:t>tindakan</w:t>
       </w:r>
-      <w:proofErr w:type="spellEnd"/>
       <w:r>
         <w:rPr>
           <w:lang w:val="id-ID"/>
         </w:rPr>
         <w:t xml:space="preserve"> seperti yang </w:t>
       </w:r>
-      <w:proofErr w:type="spellStart"/>
-      <w:r>
-        <w:t>dicantumkan</w:t>
-      </w:r>
-      <w:proofErr w:type="spellEnd"/>
-      <w:r>
-        <w:t xml:space="preserve"> pada</w:t>
+      <w:r>
+        <w:t>dicantumkan pada</w:t>
       </w:r>
       <w:r>
         <w:rPr>
@@ -1221,13 +1070,8 @@
         </w:rPr>
         <w:t xml:space="preserve">nilai </w:t>
       </w:r>
-      <w:proofErr w:type="spellStart"/>
-      <w:r>
-        <w:t>mahasiswa</w:t>
-      </w:r>
-      <w:proofErr w:type="spellEnd"/>
-      <w:r>
-        <w:t xml:space="preserve"> dan/atau </w:t>
+      <w:r>
+        <w:t xml:space="preserve">mahasiswa dan/atau </w:t>
       </w:r>
       <w:r>
         <w:rPr>
@@ -1262,11 +1106,9 @@
         </w:rPr>
         <w:t xml:space="preserve"> akan di</w:t>
       </w:r>
-      <w:proofErr w:type="spellStart"/>
       <w:r>
         <w:t>nol</w:t>
       </w:r>
-      <w:proofErr w:type="spellEnd"/>
       <w:r>
         <w:rPr>
           <w:lang w:val="id-ID"/>
@@ -1274,23 +1116,7 @@
         <w:t>kan</w:t>
       </w:r>
       <w:r>
-        <w:t xml:space="preserve"> sesuai dengan </w:t>
-      </w:r>
-      <w:proofErr w:type="spellStart"/>
-      <w:r>
-        <w:t>peraturan</w:t>
-      </w:r>
-      <w:proofErr w:type="spellEnd"/>
-      <w:r>
-        <w:t xml:space="preserve"> yang </w:t>
-      </w:r>
-      <w:proofErr w:type="spellStart"/>
-      <w:r>
-        <w:t>berlaku</w:t>
-      </w:r>
-      <w:proofErr w:type="spellEnd"/>
-      <w:r>
-        <w:t>.</w:t>
+        <w:t xml:space="preserve"> sesuai dengan peraturan yang berlaku.</w:t>
       </w:r>
     </w:p>
     <w:p>
@@ -1312,7 +1138,6 @@
         </w:rPr>
         <w:t xml:space="preserve">If it has been proven that a group has committed dishonest actions outlined in point 1 above, the </w:t>
       </w:r>
-      <w:proofErr w:type="gramStart"/>
       <w:r>
         <w:rPr>
           <w:rStyle w:val="longtext"/>
@@ -1329,17 +1154,7 @@
           <w:sz w:val="20"/>
           <w:szCs w:val="20"/>
         </w:rPr>
-        <w:t xml:space="preserve"> groups</w:t>
-      </w:r>
-      <w:proofErr w:type="gramEnd"/>
-      <w:r>
-        <w:rPr>
-          <w:rStyle w:val="longtext"/>
-          <w:i/>
-          <w:sz w:val="20"/>
-          <w:szCs w:val="20"/>
-        </w:rPr>
-        <w:t xml:space="preserve"> related to the incident, regardless of which one copies or has their answer copied, will be issued a score of </w:t>
+        <w:t xml:space="preserve"> groups related to the incident, regardless of which one copies or has their answer copied, will be issued a score of </w:t>
       </w:r>
       <w:r>
         <w:rPr>
@@ -1398,77 +1213,14 @@
           <w:lang w:val="id-ID"/>
         </w:rPr>
       </w:pPr>
-      <w:proofErr w:type="spellStart"/>
-      <w:r>
-        <w:t>Jawaban</w:t>
-      </w:r>
-      <w:proofErr w:type="spellEnd"/>
-      <w:r>
-        <w:t xml:space="preserve"> yang </w:t>
-      </w:r>
-      <w:proofErr w:type="spellStart"/>
-      <w:r>
-        <w:t>dapat</w:t>
-      </w:r>
-      <w:proofErr w:type="spellEnd"/>
-      <w:r>
-        <w:t xml:space="preserve"> </w:t>
-      </w:r>
-      <w:proofErr w:type="spellStart"/>
-      <w:r>
-        <w:t>diterima</w:t>
-      </w:r>
-      <w:proofErr w:type="spellEnd"/>
-      <w:r>
-        <w:t xml:space="preserve"> dan </w:t>
-      </w:r>
-      <w:proofErr w:type="spellStart"/>
-      <w:r>
-        <w:t>dinilai</w:t>
-      </w:r>
-      <w:proofErr w:type="spellEnd"/>
-      <w:r>
-        <w:t xml:space="preserve"> </w:t>
-      </w:r>
-      <w:proofErr w:type="spellStart"/>
-      <w:r>
-        <w:t>adalah</w:t>
-      </w:r>
-      <w:proofErr w:type="spellEnd"/>
-      <w:r>
-        <w:t xml:space="preserve"> </w:t>
-      </w:r>
-      <w:proofErr w:type="spellStart"/>
-      <w:r>
-        <w:t>jawaban</w:t>
-      </w:r>
-      <w:proofErr w:type="spellEnd"/>
-      <w:r>
-        <w:t xml:space="preserve"> yang </w:t>
-      </w:r>
-      <w:proofErr w:type="spellStart"/>
-      <w:r>
-        <w:t>dikumpulkan</w:t>
-      </w:r>
-      <w:proofErr w:type="spellEnd"/>
-      <w:r>
-        <w:t xml:space="preserve"> sebelum batas waktu yang </w:t>
-      </w:r>
-      <w:proofErr w:type="spellStart"/>
-      <w:r>
-        <w:t>telah</w:t>
-      </w:r>
-      <w:proofErr w:type="spellEnd"/>
-      <w:r>
-        <w:t xml:space="preserve"> </w:t>
-      </w:r>
-      <w:proofErr w:type="spellStart"/>
-      <w:r>
-        <w:t>ditentukan</w:t>
-      </w:r>
-      <w:proofErr w:type="spellEnd"/>
-      <w:r>
-        <w:t>.</w:t>
+      <w:r>
+        <w:t xml:space="preserve">Jawaban yang dapat </w:t>
+      </w:r>
+      <w:r>
+        <w:t xml:space="preserve">diterima dan </w:t>
+      </w:r>
+      <w:r>
+        <w:t>dinilai adalah jawaban yang dikumpulkan sebelum batas waktu yang telah ditentukan.</w:t>
       </w:r>
     </w:p>
     <w:p>
@@ -1529,90 +1281,27 @@
           <w:lang w:val="id-ID"/>
         </w:rPr>
       </w:pPr>
-      <w:proofErr w:type="spellStart"/>
       <w:r>
         <w:lastRenderedPageBreak/>
-        <w:t>Jawaban</w:t>
-      </w:r>
-      <w:proofErr w:type="spellEnd"/>
-      <w:r>
-        <w:t xml:space="preserve"> </w:t>
-      </w:r>
-      <w:proofErr w:type="spellStart"/>
-      <w:r>
-        <w:t>akan</w:t>
-      </w:r>
-      <w:proofErr w:type="spellEnd"/>
-      <w:r>
-        <w:t xml:space="preserve"> </w:t>
-      </w:r>
-      <w:proofErr w:type="spellStart"/>
-      <w:r>
-        <w:t>dinilai</w:t>
-      </w:r>
-      <w:proofErr w:type="spellEnd"/>
-      <w:r>
-        <w:t xml:space="preserve"> </w:t>
-      </w:r>
-      <w:proofErr w:type="spellStart"/>
-      <w:r>
-        <w:t>berdasarkan</w:t>
-      </w:r>
-      <w:proofErr w:type="spellEnd"/>
-      <w:r>
-        <w:t xml:space="preserve"> </w:t>
-      </w:r>
-      <w:proofErr w:type="spellStart"/>
-      <w:r>
-        <w:t>teknik</w:t>
-      </w:r>
-      <w:proofErr w:type="spellEnd"/>
-      <w:r>
-        <w:t xml:space="preserve"> </w:t>
-      </w:r>
-      <w:r>
-        <w:t xml:space="preserve">atau </w:t>
-      </w:r>
-      <w:proofErr w:type="spellStart"/>
-      <w:r>
-        <w:t>metode</w:t>
-      </w:r>
-      <w:proofErr w:type="spellEnd"/>
-      <w:r>
-        <w:t xml:space="preserve"> </w:t>
-      </w:r>
-      <w:r>
-        <w:t xml:space="preserve">yang </w:t>
-      </w:r>
-      <w:proofErr w:type="spellStart"/>
-      <w:r>
-        <w:t>diajarkan</w:t>
-      </w:r>
-      <w:proofErr w:type="spellEnd"/>
-      <w:r>
-        <w:t xml:space="preserve"> </w:t>
+        <w:t xml:space="preserve">Jawaban akan dinilai berdasarkan teknik </w:t>
+      </w:r>
+      <w:r>
+        <w:t xml:space="preserve">atau metode </w:t>
+      </w:r>
+      <w:r>
+        <w:t xml:space="preserve">yang diajarkan </w:t>
       </w:r>
       <w:r>
         <w:t xml:space="preserve">pada kelas </w:t>
       </w:r>
-      <w:proofErr w:type="spellStart"/>
-      <w:r>
-        <w:t>praktikum</w:t>
-      </w:r>
-      <w:proofErr w:type="spellEnd"/>
-      <w:r>
-        <w:t xml:space="preserve"> dengan menggunakan software yang </w:t>
+      <w:r>
+        <w:t xml:space="preserve">praktikum dengan menggunakan software yang </w:t>
       </w:r>
       <w:r>
         <w:t xml:space="preserve">sudah </w:t>
       </w:r>
-      <w:proofErr w:type="spellStart"/>
-      <w:r>
-        <w:t>ditentukan</w:t>
-      </w:r>
-      <w:proofErr w:type="spellEnd"/>
-      <w:r>
-        <w:t>.</w:t>
+      <w:r>
+        <w:t>ditentukan.</w:t>
       </w:r>
     </w:p>
     <w:p>
@@ -1796,11 +1485,9 @@
         </w:rPr>
         <w:t xml:space="preserve"> untuk matakuliah in</w:t>
       </w:r>
-      <w:proofErr w:type="spellStart"/>
       <w:r>
         <w:t>i</w:t>
       </w:r>
-      <w:proofErr w:type="spellEnd"/>
       <w:r>
         <w:rPr>
           <w:lang w:val="id-ID"/>
@@ -1894,18 +1581,8 @@
                 <w:bCs/>
                 <w:szCs w:val="18"/>
               </w:rPr>
-              <w:t xml:space="preserve">Tugas </w:t>
+              <w:t>Tugas Mandiri</w:t>
             </w:r>
-            <w:proofErr w:type="spellStart"/>
-            <w:r>
-              <w:rPr>
-                <w:b/>
-                <w:bCs/>
-                <w:szCs w:val="18"/>
-              </w:rPr>
-              <w:t>Mandiri</w:t>
-            </w:r>
-            <w:proofErr w:type="spellEnd"/>
           </w:p>
           <w:p>
             <w:pPr>
@@ -1942,7 +1619,6 @@
                 <w:szCs w:val="18"/>
               </w:rPr>
             </w:pPr>
-            <w:proofErr w:type="spellStart"/>
             <w:r>
               <w:rPr>
                 <w:b/>
@@ -1951,7 +1627,6 @@
               </w:rPr>
               <w:t>Proyek</w:t>
             </w:r>
-            <w:proofErr w:type="spellEnd"/>
           </w:p>
           <w:p>
             <w:pPr>
@@ -2111,14 +1786,9 @@
       </w:pPr>
       <w:commentRangeStart w:id="2"/>
       <w:r>
-        <w:t xml:space="preserve">Perangkat </w:t>
-      </w:r>
-      <w:proofErr w:type="spellStart"/>
-      <w:r>
-        <w:t>lunak</w:t>
+        <w:t>Perangkat lunak</w:t>
       </w:r>
       <w:commentRangeEnd w:id="2"/>
-      <w:proofErr w:type="spellEnd"/>
       <w:r>
         <w:rPr>
           <w:rStyle w:val="CommentReference"/>
@@ -2132,47 +1802,7 @@
         <w:t xml:space="preserve"> yang digunakan </w:t>
       </w:r>
       <w:r>
-        <w:t xml:space="preserve">pada </w:t>
-      </w:r>
-      <w:proofErr w:type="spellStart"/>
-      <w:r>
-        <w:t>matakuliah</w:t>
-      </w:r>
-      <w:proofErr w:type="spellEnd"/>
-      <w:r>
-        <w:t xml:space="preserve"> </w:t>
-      </w:r>
-      <w:proofErr w:type="spellStart"/>
-      <w:r>
-        <w:t>ini</w:t>
-      </w:r>
-      <w:proofErr w:type="spellEnd"/>
-      <w:r>
-        <w:t xml:space="preserve"> </w:t>
-      </w:r>
-      <w:proofErr w:type="spellStart"/>
-      <w:r>
-        <w:t>adalah</w:t>
-      </w:r>
-      <w:proofErr w:type="spellEnd"/>
-      <w:r>
-        <w:t xml:space="preserve"> </w:t>
-      </w:r>
-      <w:proofErr w:type="spellStart"/>
-      <w:r>
-        <w:t>sebagai</w:t>
-      </w:r>
-      <w:proofErr w:type="spellEnd"/>
-      <w:r>
-        <w:t xml:space="preserve"> </w:t>
-      </w:r>
-      <w:proofErr w:type="spellStart"/>
-      <w:r>
-        <w:t>berikut</w:t>
-      </w:r>
-      <w:proofErr w:type="spellEnd"/>
-      <w:r>
-        <w:t>:</w:t>
+        <w:t>pada matakuliah ini adalah sebagai berikut:</w:t>
       </w:r>
     </w:p>
     <w:p>
@@ -2358,13 +1988,8 @@
         </w:rPr>
       </w:pPr>
       <w:commentRangeStart w:id="4"/>
-      <w:proofErr w:type="spellStart"/>
-      <w:r>
-        <w:t>Ekstensi</w:t>
-      </w:r>
-      <w:proofErr w:type="spellEnd"/>
-      <w:r>
-        <w:t xml:space="preserve"> file</w:t>
+      <w:r>
+        <w:t>Ekstensi file</w:t>
       </w:r>
       <w:commentRangeEnd w:id="4"/>
       <w:r>
@@ -2383,55 +2008,10 @@
         <w:t>harus</w:t>
       </w:r>
       <w:r>
-        <w:t xml:space="preserve"> </w:t>
-      </w:r>
-      <w:proofErr w:type="spellStart"/>
-      <w:r>
-        <w:t>dikumpulkan</w:t>
-      </w:r>
-      <w:proofErr w:type="spellEnd"/>
-      <w:r>
-        <w:t xml:space="preserve"> untuk </w:t>
-      </w:r>
-      <w:proofErr w:type="spellStart"/>
-      <w:r>
-        <w:t>matakuliah</w:t>
-      </w:r>
-      <w:proofErr w:type="spellEnd"/>
-      <w:r>
-        <w:t xml:space="preserve"> </w:t>
-      </w:r>
-      <w:proofErr w:type="spellStart"/>
-      <w:r>
-        <w:t>ini</w:t>
-      </w:r>
-      <w:proofErr w:type="spellEnd"/>
-      <w:r>
-        <w:t xml:space="preserve"> </w:t>
-      </w:r>
-      <w:proofErr w:type="spellStart"/>
-      <w:r>
-        <w:t>adalah</w:t>
-      </w:r>
-      <w:proofErr w:type="spellEnd"/>
-      <w:r>
-        <w:t xml:space="preserve"> </w:t>
-      </w:r>
-      <w:proofErr w:type="spellStart"/>
-      <w:r>
-        <w:t>sebagai</w:t>
-      </w:r>
-      <w:proofErr w:type="spellEnd"/>
-      <w:r>
-        <w:t xml:space="preserve"> </w:t>
-      </w:r>
-      <w:proofErr w:type="spellStart"/>
-      <w:r>
-        <w:t>berikut</w:t>
-      </w:r>
-      <w:proofErr w:type="spellEnd"/>
-      <w:r>
-        <w:t>:</w:t>
+        <w:t xml:space="preserve"> dikumpulkan</w:t>
+      </w:r>
+      <w:r>
+        <w:t xml:space="preserve"> untuk matakuliah ini adalah sebagai berikut:</w:t>
       </w:r>
     </w:p>
     <w:p>
@@ -2501,18 +2081,8 @@
                 <w:bCs/>
                 <w:szCs w:val="18"/>
               </w:rPr>
-              <w:t xml:space="preserve">Tugas </w:t>
+              <w:t>Tugas Mandiri</w:t>
             </w:r>
-            <w:proofErr w:type="spellStart"/>
-            <w:r>
-              <w:rPr>
-                <w:b/>
-                <w:bCs/>
-                <w:szCs w:val="18"/>
-              </w:rPr>
-              <w:t>Mandiri</w:t>
-            </w:r>
-            <w:proofErr w:type="spellEnd"/>
           </w:p>
           <w:p>
             <w:pPr>
@@ -2549,7 +2119,6 @@
                 <w:szCs w:val="18"/>
               </w:rPr>
             </w:pPr>
-            <w:proofErr w:type="spellStart"/>
             <w:r>
               <w:rPr>
                 <w:b/>
@@ -2558,7 +2127,6 @@
               </w:rPr>
               <w:t>Proyek</w:t>
             </w:r>
-            <w:proofErr w:type="spellEnd"/>
           </w:p>
           <w:p>
             <w:pPr>
@@ -2718,152 +2286,25 @@
         </w:rPr>
       </w:pPr>
       <w:r>
-        <w:t xml:space="preserve">File yang harus </w:t>
-      </w:r>
-      <w:proofErr w:type="spellStart"/>
-      <w:r>
-        <w:t>dikumpulkan</w:t>
-      </w:r>
-      <w:proofErr w:type="spellEnd"/>
-      <w:r>
-        <w:t xml:space="preserve"> </w:t>
-      </w:r>
-      <w:proofErr w:type="spellStart"/>
-      <w:r>
-        <w:t>adalah</w:t>
-      </w:r>
-      <w:proofErr w:type="spellEnd"/>
-      <w:r>
-        <w:t xml:space="preserve"> </w:t>
-      </w:r>
-      <w:proofErr w:type="spellStart"/>
-      <w:r>
-        <w:t>keseluruhan</w:t>
-      </w:r>
-      <w:proofErr w:type="spellEnd"/>
-      <w:r>
-        <w:t xml:space="preserve"> </w:t>
-      </w:r>
-      <w:proofErr w:type="spellStart"/>
-      <w:r>
-        <w:t>jawaban</w:t>
-      </w:r>
-      <w:proofErr w:type="spellEnd"/>
-      <w:r>
-        <w:t xml:space="preserve"> </w:t>
-      </w:r>
-      <w:proofErr w:type="spellStart"/>
-      <w:r>
-        <w:t>beserta</w:t>
-      </w:r>
-      <w:proofErr w:type="spellEnd"/>
-      <w:r>
-        <w:t xml:space="preserve"> dengan </w:t>
-      </w:r>
-      <w:proofErr w:type="spellStart"/>
-      <w:r>
-        <w:t>aset</w:t>
-      </w:r>
-      <w:proofErr w:type="spellEnd"/>
-      <w:r>
-        <w:t xml:space="preserve"> yang </w:t>
-      </w:r>
-      <w:proofErr w:type="spellStart"/>
-      <w:r>
-        <w:t>digunakan</w:t>
-      </w:r>
-      <w:proofErr w:type="spellEnd"/>
-      <w:r>
-        <w:t xml:space="preserve"> (gambar, audio, video, </w:t>
-      </w:r>
-      <w:proofErr w:type="spellStart"/>
-      <w:r>
-        <w:t>dll</w:t>
-      </w:r>
-      <w:proofErr w:type="spellEnd"/>
-      <w:r>
-        <w:t xml:space="preserve">) dan </w:t>
-      </w:r>
-      <w:proofErr w:type="spellStart"/>
-      <w:r>
-        <w:t>dokumentasi</w:t>
-      </w:r>
-      <w:proofErr w:type="spellEnd"/>
-      <w:r>
-        <w:t xml:space="preserve"> </w:t>
-      </w:r>
-      <w:proofErr w:type="spellStart"/>
-      <w:r>
-        <w:t>proyek</w:t>
-      </w:r>
-      <w:proofErr w:type="spellEnd"/>
-      <w:r>
-        <w:t xml:space="preserve"> yang </w:t>
-      </w:r>
-      <w:proofErr w:type="spellStart"/>
-      <w:r>
-        <w:t>berisikan</w:t>
-      </w:r>
-      <w:proofErr w:type="spellEnd"/>
-      <w:r>
-        <w:t xml:space="preserve"> </w:t>
+        <w:t xml:space="preserve">File yang harus dikumpulkan </w:t>
+      </w:r>
+      <w:r>
+        <w:t xml:space="preserve">adalah </w:t>
+      </w:r>
+      <w:r>
+        <w:t xml:space="preserve">keseluruhan jawaban beserta dengan aset yang digunakan (gambar, audio, video, dll) dan dokumentasi proyek yang berisikan </w:t>
       </w:r>
       <w:r>
         <w:t xml:space="preserve">link referensi </w:t>
       </w:r>
-      <w:proofErr w:type="spellStart"/>
-      <w:r>
-        <w:t>aset</w:t>
-      </w:r>
-      <w:proofErr w:type="spellEnd"/>
-      <w:r>
-        <w:t xml:space="preserve"> </w:t>
-      </w:r>
-      <w:r>
-        <w:t xml:space="preserve">dan </w:t>
-      </w:r>
-      <w:proofErr w:type="spellStart"/>
-      <w:r>
-        <w:t>penjelasan</w:t>
-      </w:r>
-      <w:proofErr w:type="spellEnd"/>
-      <w:r>
-        <w:t xml:space="preserve"> </w:t>
-      </w:r>
-      <w:proofErr w:type="spellStart"/>
-      <w:r>
-        <w:t>mengenai</w:t>
-      </w:r>
-      <w:proofErr w:type="spellEnd"/>
-      <w:r>
-        <w:t xml:space="preserve"> </w:t>
-      </w:r>
-      <w:proofErr w:type="spellStart"/>
-      <w:r>
-        <w:t>aplikasi</w:t>
-      </w:r>
-      <w:proofErr w:type="spellEnd"/>
-      <w:r>
-        <w:t xml:space="preserve"> yang dibuat</w:t>
-      </w:r>
-      <w:r>
-        <w:t xml:space="preserve"> (</w:t>
-      </w:r>
-      <w:proofErr w:type="spellStart"/>
-      <w:r>
-        <w:t>terlampir</w:t>
-      </w:r>
-      <w:proofErr w:type="spellEnd"/>
-      <w:r>
-        <w:t xml:space="preserve"> </w:t>
-      </w:r>
-      <w:proofErr w:type="spellStart"/>
-      <w:r>
-        <w:t>bersama</w:t>
-      </w:r>
-      <w:proofErr w:type="spellEnd"/>
-      <w:r>
-        <w:t xml:space="preserve"> dengan soal)</w:t>
+      <w:r>
+        <w:t xml:space="preserve">aset </w:t>
+      </w:r>
+      <w:r>
+        <w:t>dan penjelasan mengenai aplikasi yang dibuat</w:t>
+      </w:r>
+      <w:r>
+        <w:t xml:space="preserve"> (terlampir bersama dengan soal)</w:t>
       </w:r>
       <w:r>
         <w:t>.</w:t>
@@ -3011,7 +2452,6 @@
           <w:szCs w:val="32"/>
         </w:rPr>
       </w:pPr>
-      <w:proofErr w:type="spellStart"/>
       <w:r>
         <w:rPr>
           <w:b/>
@@ -3030,7 +2470,6 @@
         </w:rPr>
         <w:t>Z</w:t>
       </w:r>
-      <w:proofErr w:type="spellEnd"/>
     </w:p>
     <w:p>
       <w:pPr>
@@ -4786,11 +4225,225 @@
         </w:rPr>
       </w:pPr>
     </w:p>
+    <w:p>
+      <w:pPr>
+        <w:spacing w:after="200" w:line="276" w:lineRule="auto"/>
+        <w:rPr>
+          <w:shd w:val="clear" w:color="auto" w:fill="FFFFFF"/>
+        </w:rPr>
+      </w:pPr>
+      <w:r>
+        <w:rPr>
+          <w:shd w:val="clear" w:color="auto" w:fill="FFFFFF"/>
+        </w:rPr>
+        <w:lastRenderedPageBreak/>
+        <w:t>Jawab:</w:t>
+      </w:r>
+    </w:p>
+    <w:p>
+      <w:pPr>
+        <w:spacing w:after="200" w:line="276" w:lineRule="auto"/>
+        <w:rPr>
+          <w:shd w:val="clear" w:color="auto" w:fill="FFFFFF"/>
+        </w:rPr>
+      </w:pPr>
+      <w:r>
+        <w:rPr>
+          <w:shd w:val="clear" w:color="auto" w:fill="FFFFFF"/>
+        </w:rPr>
+        <w:t>Dokumentasi SaffCoZ</w:t>
+      </w:r>
+    </w:p>
+    <w:p>
+      <w:pPr>
+        <w:spacing w:after="200" w:line="276" w:lineRule="auto"/>
+        <w:rPr>
+          <w:shd w:val="clear" w:color="auto" w:fill="FFFFFF"/>
+        </w:rPr>
+      </w:pPr>
+      <w:r>
+        <w:rPr>
+          <w:shd w:val="clear" w:color="auto" w:fill="FFFFFF"/>
+        </w:rPr>
+        <w:t xml:space="preserve">Link referensi: </w:t>
+      </w:r>
+      <w:hyperlink r:id="rId13" w:history="1">
+        <w:r>
+          <w:rPr>
+            <w:rStyle w:val="Hyperlink"/>
+            <w:shd w:val="clear" w:color="auto" w:fill="FFFFFF"/>
+          </w:rPr>
+          <w:t>https://onixfragrance.co.id/?srsltid=AfmBOopKJH2LODDll_mqLCJks1VApJbcB7CSyIlBb-0mKQoilUZfnERt</w:t>
+        </w:r>
+      </w:hyperlink>
+    </w:p>
+    <w:p>
+      <w:pPr>
+        <w:spacing w:after="200" w:line="276" w:lineRule="auto"/>
+        <w:rPr>
+          <w:shd w:val="clear" w:color="auto" w:fill="FFFFFF"/>
+        </w:rPr>
+      </w:pPr>
+      <w:hyperlink r:id="rId14" w:history="1">
+        <w:r>
+          <w:rPr>
+            <w:rStyle w:val="Hyperlink"/>
+            <w:shd w:val="clear" w:color="auto" w:fill="FFFFFF"/>
+          </w:rPr>
+          <w:t>https://www.sociolla.com/</w:t>
+        </w:r>
+      </w:hyperlink>
+    </w:p>
+    <w:p>
+      <w:pPr>
+        <w:spacing w:after="200" w:line="276" w:lineRule="auto"/>
+        <w:rPr>
+          <w:shd w:val="clear" w:color="auto" w:fill="FFFFFF"/>
+        </w:rPr>
+      </w:pPr>
+      <w:hyperlink r:id="rId15" w:history="1">
+        <w:r>
+          <w:rPr>
+            <w:rStyle w:val="Hyperlink"/>
+            <w:shd w:val="clear" w:color="auto" w:fill="FFFFFF"/>
+          </w:rPr>
+          <w:t>https://chatgpt.com/</w:t>
+        </w:r>
+      </w:hyperlink>
+    </w:p>
+    <w:p>
+      <w:pPr>
+        <w:spacing w:after="200" w:line="276" w:lineRule="auto"/>
+        <w:rPr>
+          <w:shd w:val="clear" w:color="auto" w:fill="FFFFFF"/>
+        </w:rPr>
+      </w:pPr>
+    </w:p>
+    <w:p>
+      <w:pPr>
+        <w:spacing w:after="200" w:line="276" w:lineRule="auto"/>
+        <w:rPr>
+          <w:shd w:val="clear" w:color="auto" w:fill="FFFFFF"/>
+        </w:rPr>
+      </w:pPr>
+      <w:r>
+        <w:rPr>
+          <w:shd w:val="clear" w:color="auto" w:fill="FFFFFF"/>
+        </w:rPr>
+        <w:t>Semua gambar dan deskripsi mengenai parfum yang ada diambil dari link referensi tersebut. Chatgpt membantu membuat histori visi misi mengenai saffcoz ini.</w:t>
+      </w:r>
+    </w:p>
+    <w:p>
+      <w:pPr>
+        <w:spacing w:after="200" w:line="276" w:lineRule="auto"/>
+        <w:rPr>
+          <w:shd w:val="clear" w:color="auto" w:fill="FFFFFF"/>
+        </w:rPr>
+      </w:pPr>
+    </w:p>
+    <w:p>
+      <w:pPr>
+        <w:spacing w:after="200" w:line="276" w:lineRule="auto"/>
+        <w:rPr>
+          <w:shd w:val="clear" w:color="auto" w:fill="FFFFFF"/>
+        </w:rPr>
+      </w:pPr>
+      <w:r>
+        <w:rPr>
+          <w:shd w:val="clear" w:color="auto" w:fill="FFFFFF"/>
+        </w:rPr>
+        <w:t>Cara kerja aplikasi:</w:t>
+      </w:r>
+    </w:p>
+    <w:p>
+      <w:pPr>
+        <w:spacing w:after="200" w:line="276" w:lineRule="auto"/>
+        <w:rPr>
+          <w:shd w:val="clear" w:color="auto" w:fill="FFFFFF"/>
+        </w:rPr>
+      </w:pPr>
+      <w:r>
+        <w:rPr>
+          <w:shd w:val="clear" w:color="auto" w:fill="FFFFFF"/>
+        </w:rPr>
+        <w:t>Ada 5 page yaitu : home, products, about us, location, contact us</w:t>
+      </w:r>
+    </w:p>
+    <w:p>
+      <w:pPr>
+        <w:spacing w:after="200" w:line="276" w:lineRule="auto"/>
+        <w:rPr>
+          <w:shd w:val="clear" w:color="auto" w:fill="FFFFFF"/>
+        </w:rPr>
+      </w:pPr>
+      <w:r>
+        <w:rPr>
+          <w:shd w:val="clear" w:color="auto" w:fill="FFFFFF"/>
+        </w:rPr>
+        <w:t>Home: berisi banner mengenai parfum yang baru keluar, featured parfum dan juga parfum yang sedang diskon dengan tombol shop now yang langsung mengarahkan ke bagian products.</w:t>
+      </w:r>
+    </w:p>
+    <w:p>
+      <w:pPr>
+        <w:spacing w:after="200" w:line="276" w:lineRule="auto"/>
+        <w:rPr>
+          <w:shd w:val="clear" w:color="auto" w:fill="FFFFFF"/>
+        </w:rPr>
+      </w:pPr>
+      <w:r>
+        <w:rPr>
+          <w:shd w:val="clear" w:color="auto" w:fill="FFFFFF"/>
+        </w:rPr>
+        <w:t>Products: berisi list produk yang ada</w:t>
+      </w:r>
+    </w:p>
+    <w:p>
+      <w:pPr>
+        <w:spacing w:after="200" w:line="276" w:lineRule="auto"/>
+        <w:rPr>
+          <w:shd w:val="clear" w:color="auto" w:fill="FFFFFF"/>
+        </w:rPr>
+      </w:pPr>
+      <w:r>
+        <w:rPr>
+          <w:shd w:val="clear" w:color="auto" w:fill="FFFFFF"/>
+        </w:rPr>
+        <w:t>Location: berisi lokasi store yang ada</w:t>
+      </w:r>
+    </w:p>
+    <w:p>
+      <w:pPr>
+        <w:spacing w:after="200" w:line="276" w:lineRule="auto"/>
+        <w:rPr>
+          <w:shd w:val="clear" w:color="auto" w:fill="FFFFFF"/>
+        </w:rPr>
+      </w:pPr>
+      <w:r>
+        <w:rPr>
+          <w:shd w:val="clear" w:color="auto" w:fill="FFFFFF"/>
+        </w:rPr>
+        <w:t>About us: penjelasan singkat mengenai history dari saffcoz dan juga penjualan best seller parfumnya</w:t>
+      </w:r>
+    </w:p>
+    <w:p>
+      <w:pPr>
+        <w:spacing w:after="200" w:line="276" w:lineRule="auto"/>
+        <w:rPr>
+          <w:shd w:val="clear" w:color="auto" w:fill="FFFFFF"/>
+        </w:rPr>
+      </w:pPr>
+      <w:r>
+        <w:rPr>
+          <w:shd w:val="clear" w:color="auto" w:fill="FFFFFF"/>
+        </w:rPr>
+        <w:t>Contact us: untuk kritik dan saran user bisa mengisi personal information yang nanti bisa difollow up dari pihak saffcoz.</w:t>
+      </w:r>
+    </w:p>
     <w:sectPr>
-      <w:headerReference w:type="default" r:id="rId13"/>
-      <w:footerReference w:type="default" r:id="rId14"/>
-      <w:headerReference w:type="first" r:id="rId15"/>
-      <w:footerReference w:type="first" r:id="rId16"/>
+      <w:headerReference w:type="default" r:id="rId16"/>
+      <w:footerReference w:type="default" r:id="rId17"/>
+      <w:headerReference w:type="first" r:id="rId18"/>
+      <w:footerReference w:type="first" r:id="rId19"/>
       <w:pgSz w:w="11907" w:h="16839" w:code="9"/>
       <w:pgMar w:top="1440" w:right="1008" w:bottom="1440" w:left="1008" w:header="720" w:footer="720" w:gutter="0"/>
       <w:cols w:space="720"/>
@@ -4801,7 +4454,7 @@
 </file>
 
 <file path=word/comments.xml><?xml version="1.0" encoding="utf-8"?>
-<w:comments xmlns:wpc="http://schemas.microsoft.com/office/word/2010/wordprocessingCanvas" xmlns:cx="http://schemas.microsoft.com/office/drawing/2014/chartex" xmlns:cx1="http://schemas.microsoft.com/office/drawing/2015/9/8/chartex" xmlns:cx2="http://schemas.microsoft.com/office/drawing/2015/10/21/chartex" xmlns:cx3="http://schemas.microsoft.com/office/drawing/2016/5/9/chartex" xmlns:cx4="http://schemas.microsoft.com/office/drawing/2016/5/10/chartex" xmlns:cx5="http://schemas.microsoft.com/office/drawing/2016/5/11/chartex" xmlns:cx6="http://schemas.microsoft.com/office/drawing/2016/5/12/chartex" xmlns:cx7="http://schemas.microsoft.com/office/drawing/2016/5/13/chartex" xmlns:cx8="http://schemas.microsoft.com/office/drawing/2016/5/14/chartex" xmlns:mc="http://schemas.openxmlformats.org/markup-compatibility/2006" xmlns:aink="http://schemas.microsoft.com/office/drawing/2016/ink" xmlns:am3d="http://schemas.microsoft.com/office/drawing/2017/model3d" xmlns:o="urn:schemas-microsoft-com:office:office" xmlns:oel="http://schemas.microsoft.com/office/2019/extlst" xmlns:r="http://schemas.openxmlformats.org/officeDocument/2006/relationships" xmlns:m="http://schemas.openxmlformats.org/officeDocument/2006/math" xmlns:v="urn:schemas-microsoft-com:vml" xmlns:wp14="http://schemas.microsoft.com/office/word/2010/wordprocessingDrawing" xmlns:wp="http://schemas.openxmlformats.org/drawingml/2006/wordprocessingDrawing" xmlns:w10="urn:schemas-microsoft-com:office:word" xmlns:w="http://schemas.openxmlformats.org/wordprocessingml/2006/main" xmlns:w14="http://schemas.microsoft.com/office/word/2010/wordml" xmlns:w15="http://schemas.microsoft.com/office/word/2012/wordml" xmlns:w16cex="http://schemas.microsoft.com/office/word/2018/wordml/cex" xmlns:w16cid="http://schemas.microsoft.com/office/word/2016/wordml/cid" xmlns:w16="http://schemas.microsoft.com/office/word/2018/wordml" xmlns:w16du="http://schemas.microsoft.com/office/word/2023/wordml/word16du" xmlns:w16sdtdh="http://schemas.microsoft.com/office/word/2020/wordml/sdtdatahash" xmlns:w16se="http://schemas.microsoft.com/office/word/2015/wordml/symex" xmlns:wpg="http://schemas.microsoft.com/office/word/2010/wordprocessingGroup" xmlns:wpi="http://schemas.microsoft.com/office/word/2010/wordprocessingInk" xmlns:wne="http://schemas.microsoft.com/office/word/2006/wordml" xmlns:wps="http://schemas.microsoft.com/office/word/2010/wordprocessingShape" mc:Ignorable="w14 w15 w16se w16cid w16 w16cex w16sdtdh w16du wp14">
+<w:comments xmlns:wpc="http://schemas.microsoft.com/office/word/2010/wordprocessingCanvas" xmlns:cx="http://schemas.microsoft.com/office/drawing/2014/chartex" xmlns:cx1="http://schemas.microsoft.com/office/drawing/2015/9/8/chartex" xmlns:cx2="http://schemas.microsoft.com/office/drawing/2015/10/21/chartex" xmlns:cx3="http://schemas.microsoft.com/office/drawing/2016/5/9/chartex" xmlns:cx4="http://schemas.microsoft.com/office/drawing/2016/5/10/chartex" xmlns:cx5="http://schemas.microsoft.com/office/drawing/2016/5/11/chartex" xmlns:cx6="http://schemas.microsoft.com/office/drawing/2016/5/12/chartex" xmlns:cx7="http://schemas.microsoft.com/office/drawing/2016/5/13/chartex" xmlns:cx8="http://schemas.microsoft.com/office/drawing/2016/5/14/chartex" xmlns:mc="http://schemas.openxmlformats.org/markup-compatibility/2006" xmlns:aink="http://schemas.microsoft.com/office/drawing/2016/ink" xmlns:am3d="http://schemas.microsoft.com/office/drawing/2017/model3d" xmlns:o="urn:schemas-microsoft-com:office:office" xmlns:oel="http://schemas.microsoft.com/office/2019/extlst" xmlns:r="http://schemas.openxmlformats.org/officeDocument/2006/relationships" xmlns:m="http://schemas.openxmlformats.org/officeDocument/2006/math" xmlns:v="urn:schemas-microsoft-com:vml" xmlns:wp14="http://schemas.microsoft.com/office/word/2010/wordprocessingDrawing" xmlns:wp="http://schemas.openxmlformats.org/drawingml/2006/wordprocessingDrawing" xmlns:w10="urn:schemas-microsoft-com:office:word" xmlns:w="http://schemas.openxmlformats.org/wordprocessingml/2006/main" xmlns:w14="http://schemas.microsoft.com/office/word/2010/wordml" xmlns:w15="http://schemas.microsoft.com/office/word/2012/wordml" xmlns:w16cex="http://schemas.microsoft.com/office/word/2018/wordml/cex" xmlns:w16cid="http://schemas.microsoft.com/office/word/2016/wordml/cid" xmlns:w16="http://schemas.microsoft.com/office/word/2018/wordml" xmlns:w16du="http://schemas.microsoft.com/office/word/2023/wordml/word16du" xmlns:w16sdtdh="http://schemas.microsoft.com/office/word/2020/wordml/sdtdatahash" xmlns:w16sdtfl="http://schemas.microsoft.com/office/word/2024/wordml/sdtformatlock" xmlns:w16se="http://schemas.microsoft.com/office/word/2015/wordml/symex" xmlns:wpg="http://schemas.microsoft.com/office/word/2010/wordprocessingGroup" xmlns:wpi="http://schemas.microsoft.com/office/word/2010/wordprocessingInk" xmlns:wne="http://schemas.microsoft.com/office/word/2006/wordml" xmlns:wps="http://schemas.microsoft.com/office/word/2010/wordprocessingShape" mc:Ignorable="w14 w15 w16se w16cid w16 w16cex w16sdtdh w16sdtfl w16du wp14">
   <w:comment w:id="1" w:author="Renaldy" w:date="2022-11-10T11:39:00Z" w:initials="R">
     <w:p>
       <w:pPr>
@@ -4855,7 +4508,7 @@
 </file>
 
 <file path=word/commentsExtended.xml><?xml version="1.0" encoding="utf-8"?>
-<w15:commentsEx xmlns:wpc="http://schemas.microsoft.com/office/word/2010/wordprocessingCanvas" xmlns:cx="http://schemas.microsoft.com/office/drawing/2014/chartex" xmlns:cx1="http://schemas.microsoft.com/office/drawing/2015/9/8/chartex" xmlns:cx2="http://schemas.microsoft.com/office/drawing/2015/10/21/chartex" xmlns:cx3="http://schemas.microsoft.com/office/drawing/2016/5/9/chartex" xmlns:cx4="http://schemas.microsoft.com/office/drawing/2016/5/10/chartex" xmlns:cx5="http://schemas.microsoft.com/office/drawing/2016/5/11/chartex" xmlns:cx6="http://schemas.microsoft.com/office/drawing/2016/5/12/chartex" xmlns:cx7="http://schemas.microsoft.com/office/drawing/2016/5/13/chartex" xmlns:cx8="http://schemas.microsoft.com/office/drawing/2016/5/14/chartex" xmlns:mc="http://schemas.openxmlformats.org/markup-compatibility/2006" xmlns:aink="http://schemas.microsoft.com/office/drawing/2016/ink" xmlns:am3d="http://schemas.microsoft.com/office/drawing/2017/model3d" xmlns:o="urn:schemas-microsoft-com:office:office" xmlns:oel="http://schemas.microsoft.com/office/2019/extlst" xmlns:r="http://schemas.openxmlformats.org/officeDocument/2006/relationships" xmlns:m="http://schemas.openxmlformats.org/officeDocument/2006/math" xmlns:v="urn:schemas-microsoft-com:vml" xmlns:wp14="http://schemas.microsoft.com/office/word/2010/wordprocessingDrawing" xmlns:wp="http://schemas.openxmlformats.org/drawingml/2006/wordprocessingDrawing" xmlns:w10="urn:schemas-microsoft-com:office:word" xmlns:w="http://schemas.openxmlformats.org/wordprocessingml/2006/main" xmlns:w14="http://schemas.microsoft.com/office/word/2010/wordml" xmlns:w15="http://schemas.microsoft.com/office/word/2012/wordml" xmlns:w16cex="http://schemas.microsoft.com/office/word/2018/wordml/cex" xmlns:w16cid="http://schemas.microsoft.com/office/word/2016/wordml/cid" xmlns:w16="http://schemas.microsoft.com/office/word/2018/wordml" xmlns:w16du="http://schemas.microsoft.com/office/word/2023/wordml/word16du" xmlns:w16sdtdh="http://schemas.microsoft.com/office/word/2020/wordml/sdtdatahash" xmlns:w16se="http://schemas.microsoft.com/office/word/2015/wordml/symex" xmlns:wpg="http://schemas.microsoft.com/office/word/2010/wordprocessingGroup" xmlns:wpi="http://schemas.microsoft.com/office/word/2010/wordprocessingInk" xmlns:wne="http://schemas.microsoft.com/office/word/2006/wordml" xmlns:wps="http://schemas.microsoft.com/office/word/2010/wordprocessingShape" mc:Ignorable="w14 w15 w16se w16cid w16 w16cex w16sdtdh w16du wp14">
+<w15:commentsEx xmlns:wpc="http://schemas.microsoft.com/office/word/2010/wordprocessingCanvas" xmlns:cx="http://schemas.microsoft.com/office/drawing/2014/chartex" xmlns:cx1="http://schemas.microsoft.com/office/drawing/2015/9/8/chartex" xmlns:cx2="http://schemas.microsoft.com/office/drawing/2015/10/21/chartex" xmlns:cx3="http://schemas.microsoft.com/office/drawing/2016/5/9/chartex" xmlns:cx4="http://schemas.microsoft.com/office/drawing/2016/5/10/chartex" xmlns:cx5="http://schemas.microsoft.com/office/drawing/2016/5/11/chartex" xmlns:cx6="http://schemas.microsoft.com/office/drawing/2016/5/12/chartex" xmlns:cx7="http://schemas.microsoft.com/office/drawing/2016/5/13/chartex" xmlns:cx8="http://schemas.microsoft.com/office/drawing/2016/5/14/chartex" xmlns:mc="http://schemas.openxmlformats.org/markup-compatibility/2006" xmlns:aink="http://schemas.microsoft.com/office/drawing/2016/ink" xmlns:am3d="http://schemas.microsoft.com/office/drawing/2017/model3d" xmlns:o="urn:schemas-microsoft-com:office:office" xmlns:oel="http://schemas.microsoft.com/office/2019/extlst" xmlns:r="http://schemas.openxmlformats.org/officeDocument/2006/relationships" xmlns:m="http://schemas.openxmlformats.org/officeDocument/2006/math" xmlns:v="urn:schemas-microsoft-com:vml" xmlns:wp14="http://schemas.microsoft.com/office/word/2010/wordprocessingDrawing" xmlns:wp="http://schemas.openxmlformats.org/drawingml/2006/wordprocessingDrawing" xmlns:w10="urn:schemas-microsoft-com:office:word" xmlns:w="http://schemas.openxmlformats.org/wordprocessingml/2006/main" xmlns:w14="http://schemas.microsoft.com/office/word/2010/wordml" xmlns:w15="http://schemas.microsoft.com/office/word/2012/wordml" xmlns:w16cex="http://schemas.microsoft.com/office/word/2018/wordml/cex" xmlns:w16cid="http://schemas.microsoft.com/office/word/2016/wordml/cid" xmlns:w16="http://schemas.microsoft.com/office/word/2018/wordml" xmlns:w16du="http://schemas.microsoft.com/office/word/2023/wordml/word16du" xmlns:w16sdtdh="http://schemas.microsoft.com/office/word/2020/wordml/sdtdatahash" xmlns:w16sdtfl="http://schemas.microsoft.com/office/word/2024/wordml/sdtformatlock" xmlns:w16se="http://schemas.microsoft.com/office/word/2015/wordml/symex" xmlns:wpg="http://schemas.microsoft.com/office/word/2010/wordprocessingGroup" xmlns:wpi="http://schemas.microsoft.com/office/word/2010/wordprocessingInk" xmlns:wne="http://schemas.microsoft.com/office/word/2006/wordml" xmlns:wps="http://schemas.microsoft.com/office/word/2010/wordprocessingShape" mc:Ignorable="w14 w15 w16se w16cid w16 w16cex w16sdtdh w16sdtfl w16du wp14">
   <w15:commentEx w15:paraId="56F557C1" w15:done="0"/>
   <w15:commentEx w15:paraId="1D347AF4" w15:done="0"/>
   <w15:commentEx w15:paraId="015DB571" w15:done="0"/>
@@ -4863,7 +4516,7 @@
 </file>
 
 <file path=word/commentsExtensible.xml><?xml version="1.0" encoding="utf-8"?>
-<w16cex:commentsExtensible xmlns:wpc="http://schemas.microsoft.com/office/word/2010/wordprocessingCanvas" xmlns:cx="http://schemas.microsoft.com/office/drawing/2014/chartex" xmlns:cx1="http://schemas.microsoft.com/office/drawing/2015/9/8/chartex" xmlns:cx2="http://schemas.microsoft.com/office/drawing/2015/10/21/chartex" xmlns:cx3="http://schemas.microsoft.com/office/drawing/2016/5/9/chartex" xmlns:cx4="http://schemas.microsoft.com/office/drawing/2016/5/10/chartex" xmlns:cx5="http://schemas.microsoft.com/office/drawing/2016/5/11/chartex" xmlns:cx6="http://schemas.microsoft.com/office/drawing/2016/5/12/chartex" xmlns:cx7="http://schemas.microsoft.com/office/drawing/2016/5/13/chartex" xmlns:cx8="http://schemas.microsoft.com/office/drawing/2016/5/14/chartex" xmlns:cr="http://schemas.microsoft.com/office/comments/2020/reactions" xmlns:mc="http://schemas.openxmlformats.org/markup-compatibility/2006" xmlns:aink="http://schemas.microsoft.com/office/drawing/2016/ink" xmlns:am3d="http://schemas.microsoft.com/office/drawing/2017/model3d" xmlns:o="urn:schemas-microsoft-com:office:office" xmlns:oel="http://schemas.microsoft.com/office/2019/extlst" xmlns:r="http://schemas.openxmlformats.org/officeDocument/2006/relationships" xmlns:m="http://schemas.openxmlformats.org/officeDocument/2006/math" xmlns:v="urn:schemas-microsoft-com:vml" xmlns:wp14="http://schemas.microsoft.com/office/word/2010/wordprocessingDrawing" xmlns:wp="http://schemas.openxmlformats.org/drawingml/2006/wordprocessingDrawing" xmlns:w10="urn:schemas-microsoft-com:office:word" xmlns:w="http://schemas.openxmlformats.org/wordprocessingml/2006/main" xmlns:w14="http://schemas.microsoft.com/office/word/2010/wordml" xmlns:w15="http://schemas.microsoft.com/office/word/2012/wordml" xmlns:w16cex="http://schemas.microsoft.com/office/word/2018/wordml/cex" xmlns:w16cid="http://schemas.microsoft.com/office/word/2016/wordml/cid" xmlns:w16="http://schemas.microsoft.com/office/word/2018/wordml" xmlns:w16du="http://schemas.microsoft.com/office/word/2023/wordml/word16du" xmlns:w16sdtdh="http://schemas.microsoft.com/office/word/2020/wordml/sdtdatahash" xmlns:w16se="http://schemas.microsoft.com/office/word/2015/wordml/symex" xmlns:wpg="http://schemas.microsoft.com/office/word/2010/wordprocessingGroup" xmlns:wpi="http://schemas.microsoft.com/office/word/2010/wordprocessingInk" xmlns:wne="http://schemas.microsoft.com/office/word/2006/wordml" xmlns:wps="http://schemas.microsoft.com/office/word/2010/wordprocessingShape" mc:Ignorable="w14 w15 w16se w16cid w16 w16cex w16sdtdh cr w16du wp14">
+<w16cex:commentsExtensible xmlns:wpc="http://schemas.microsoft.com/office/word/2010/wordprocessingCanvas" xmlns:cx="http://schemas.microsoft.com/office/drawing/2014/chartex" xmlns:cx1="http://schemas.microsoft.com/office/drawing/2015/9/8/chartex" xmlns:cx2="http://schemas.microsoft.com/office/drawing/2015/10/21/chartex" xmlns:cx3="http://schemas.microsoft.com/office/drawing/2016/5/9/chartex" xmlns:cx4="http://schemas.microsoft.com/office/drawing/2016/5/10/chartex" xmlns:cx5="http://schemas.microsoft.com/office/drawing/2016/5/11/chartex" xmlns:cx6="http://schemas.microsoft.com/office/drawing/2016/5/12/chartex" xmlns:cx7="http://schemas.microsoft.com/office/drawing/2016/5/13/chartex" xmlns:cx8="http://schemas.microsoft.com/office/drawing/2016/5/14/chartex" xmlns:cr="http://schemas.microsoft.com/office/comments/2020/reactions" xmlns:mc="http://schemas.openxmlformats.org/markup-compatibility/2006" xmlns:aink="http://schemas.microsoft.com/office/drawing/2016/ink" xmlns:am3d="http://schemas.microsoft.com/office/drawing/2017/model3d" xmlns:o="urn:schemas-microsoft-com:office:office" xmlns:oel="http://schemas.microsoft.com/office/2019/extlst" xmlns:r="http://schemas.openxmlformats.org/officeDocument/2006/relationships" xmlns:m="http://schemas.openxmlformats.org/officeDocument/2006/math" xmlns:v="urn:schemas-microsoft-com:vml" xmlns:wp14="http://schemas.microsoft.com/office/word/2010/wordprocessingDrawing" xmlns:wp="http://schemas.openxmlformats.org/drawingml/2006/wordprocessingDrawing" xmlns:w10="urn:schemas-microsoft-com:office:word" xmlns:w="http://schemas.openxmlformats.org/wordprocessingml/2006/main" xmlns:w14="http://schemas.microsoft.com/office/word/2010/wordml" xmlns:w15="http://schemas.microsoft.com/office/word/2012/wordml" xmlns:w16cex="http://schemas.microsoft.com/office/word/2018/wordml/cex" xmlns:w16cid="http://schemas.microsoft.com/office/word/2016/wordml/cid" xmlns:w16="http://schemas.microsoft.com/office/word/2018/wordml" xmlns:w16du="http://schemas.microsoft.com/office/word/2023/wordml/word16du" xmlns:w16sdtdh="http://schemas.microsoft.com/office/word/2020/wordml/sdtdatahash" xmlns:w16sdtfl="http://schemas.microsoft.com/office/word/2024/wordml/sdtformatlock" xmlns:w16se="http://schemas.microsoft.com/office/word/2015/wordml/symex" xmlns:wpg="http://schemas.microsoft.com/office/word/2010/wordprocessingGroup" xmlns:wpi="http://schemas.microsoft.com/office/word/2010/wordprocessingInk" xmlns:wne="http://schemas.microsoft.com/office/word/2006/wordml" xmlns:wps="http://schemas.microsoft.com/office/word/2010/wordprocessingShape" mc:Ignorable="w14 w15 w16se w16cid w16 w16cex w16sdtdh w16sdtfl cr w16du wp14">
   <w16cex:commentExtensible w16cex:durableId="27176163" w16cex:dateUtc="2022-11-10T04:39:00Z"/>
   <w16cex:commentExtensible w16cex:durableId="267DADB3" w16cex:dateUtc="2022-07-16T14:35:00Z"/>
   <w16cex:commentExtensible w16cex:durableId="27176170" w16cex:dateUtc="2022-11-10T04:39:00Z"/>
@@ -4871,7 +4524,7 @@
 </file>
 
 <file path=word/commentsIds.xml><?xml version="1.0" encoding="utf-8"?>
-<w16cid:commentsIds xmlns:wpc="http://schemas.microsoft.com/office/word/2010/wordprocessingCanvas" xmlns:cx="http://schemas.microsoft.com/office/drawing/2014/chartex" xmlns:cx1="http://schemas.microsoft.com/office/drawing/2015/9/8/chartex" xmlns:cx2="http://schemas.microsoft.com/office/drawing/2015/10/21/chartex" xmlns:cx3="http://schemas.microsoft.com/office/drawing/2016/5/9/chartex" xmlns:cx4="http://schemas.microsoft.com/office/drawing/2016/5/10/chartex" xmlns:cx5="http://schemas.microsoft.com/office/drawing/2016/5/11/chartex" xmlns:cx6="http://schemas.microsoft.com/office/drawing/2016/5/12/chartex" xmlns:cx7="http://schemas.microsoft.com/office/drawing/2016/5/13/chartex" xmlns:cx8="http://schemas.microsoft.com/office/drawing/2016/5/14/chartex" xmlns:mc="http://schemas.openxmlformats.org/markup-compatibility/2006" xmlns:aink="http://schemas.microsoft.com/office/drawing/2016/ink" xmlns:am3d="http://schemas.microsoft.com/office/drawing/2017/model3d" xmlns:o="urn:schemas-microsoft-com:office:office" xmlns:oel="http://schemas.microsoft.com/office/2019/extlst" xmlns:r="http://schemas.openxmlformats.org/officeDocument/2006/relationships" xmlns:m="http://schemas.openxmlformats.org/officeDocument/2006/math" xmlns:v="urn:schemas-microsoft-com:vml" xmlns:wp14="http://schemas.microsoft.com/office/word/2010/wordprocessingDrawing" xmlns:wp="http://schemas.openxmlformats.org/drawingml/2006/wordprocessingDrawing" xmlns:w10="urn:schemas-microsoft-com:office:word" xmlns:w="http://schemas.openxmlformats.org/wordprocessingml/2006/main" xmlns:w14="http://schemas.microsoft.com/office/word/2010/wordml" xmlns:w15="http://schemas.microsoft.com/office/word/2012/wordml" xmlns:w16cex="http://schemas.microsoft.com/office/word/2018/wordml/cex" xmlns:w16cid="http://schemas.microsoft.com/office/word/2016/wordml/cid" xmlns:w16="http://schemas.microsoft.com/office/word/2018/wordml" xmlns:w16du="http://schemas.microsoft.com/office/word/2023/wordml/word16du" xmlns:w16sdtdh="http://schemas.microsoft.com/office/word/2020/wordml/sdtdatahash" xmlns:w16se="http://schemas.microsoft.com/office/word/2015/wordml/symex" xmlns:wpg="http://schemas.microsoft.com/office/word/2010/wordprocessingGroup" xmlns:wpi="http://schemas.microsoft.com/office/word/2010/wordprocessingInk" xmlns:wne="http://schemas.microsoft.com/office/word/2006/wordml" xmlns:wps="http://schemas.microsoft.com/office/word/2010/wordprocessingShape" mc:Ignorable="w14 w15 w16se w16cid w16 w16cex w16sdtdh w16du wp14">
+<w16cid:commentsIds xmlns:wpc="http://schemas.microsoft.com/office/word/2010/wordprocessingCanvas" xmlns:cx="http://schemas.microsoft.com/office/drawing/2014/chartex" xmlns:cx1="http://schemas.microsoft.com/office/drawing/2015/9/8/chartex" xmlns:cx2="http://schemas.microsoft.com/office/drawing/2015/10/21/chartex" xmlns:cx3="http://schemas.microsoft.com/office/drawing/2016/5/9/chartex" xmlns:cx4="http://schemas.microsoft.com/office/drawing/2016/5/10/chartex" xmlns:cx5="http://schemas.microsoft.com/office/drawing/2016/5/11/chartex" xmlns:cx6="http://schemas.microsoft.com/office/drawing/2016/5/12/chartex" xmlns:cx7="http://schemas.microsoft.com/office/drawing/2016/5/13/chartex" xmlns:cx8="http://schemas.microsoft.com/office/drawing/2016/5/14/chartex" xmlns:mc="http://schemas.openxmlformats.org/markup-compatibility/2006" xmlns:aink="http://schemas.microsoft.com/office/drawing/2016/ink" xmlns:am3d="http://schemas.microsoft.com/office/drawing/2017/model3d" xmlns:o="urn:schemas-microsoft-com:office:office" xmlns:oel="http://schemas.microsoft.com/office/2019/extlst" xmlns:r="http://schemas.openxmlformats.org/officeDocument/2006/relationships" xmlns:m="http://schemas.openxmlformats.org/officeDocument/2006/math" xmlns:v="urn:schemas-microsoft-com:vml" xmlns:wp14="http://schemas.microsoft.com/office/word/2010/wordprocessingDrawing" xmlns:wp="http://schemas.openxmlformats.org/drawingml/2006/wordprocessingDrawing" xmlns:w10="urn:schemas-microsoft-com:office:word" xmlns:w="http://schemas.openxmlformats.org/wordprocessingml/2006/main" xmlns:w14="http://schemas.microsoft.com/office/word/2010/wordml" xmlns:w15="http://schemas.microsoft.com/office/word/2012/wordml" xmlns:w16cex="http://schemas.microsoft.com/office/word/2018/wordml/cex" xmlns:w16cid="http://schemas.microsoft.com/office/word/2016/wordml/cid" xmlns:w16="http://schemas.microsoft.com/office/word/2018/wordml" xmlns:w16du="http://schemas.microsoft.com/office/word/2023/wordml/word16du" xmlns:w16sdtdh="http://schemas.microsoft.com/office/word/2020/wordml/sdtdatahash" xmlns:w16sdtfl="http://schemas.microsoft.com/office/word/2024/wordml/sdtformatlock" xmlns:w16se="http://schemas.microsoft.com/office/word/2015/wordml/symex" xmlns:wpg="http://schemas.microsoft.com/office/word/2010/wordprocessingGroup" xmlns:wpi="http://schemas.microsoft.com/office/word/2010/wordprocessingInk" xmlns:wne="http://schemas.microsoft.com/office/word/2006/wordml" xmlns:wps="http://schemas.microsoft.com/office/word/2010/wordprocessingShape" mc:Ignorable="w14 w15 w16se w16cid w16 w16cex w16sdtdh w16sdtfl w16du wp14">
   <w16cid:commentId w16cid:paraId="56F557C1" w16cid:durableId="27176163"/>
   <w16cid:commentId w16cid:paraId="1D347AF4" w16cid:durableId="267DADB3"/>
   <w16cid:commentId w16cid:paraId="015DB571" w16cid:durableId="27176170"/>
@@ -4879,7 +4532,7 @@
 </file>
 
 <file path=word/endnotes.xml><?xml version="1.0" encoding="utf-8"?>
-<w:endnotes xmlns:wpc="http://schemas.microsoft.com/office/word/2010/wordprocessingCanvas" xmlns:cx="http://schemas.microsoft.com/office/drawing/2014/chartex" xmlns:cx1="http://schemas.microsoft.com/office/drawing/2015/9/8/chartex" xmlns:cx2="http://schemas.microsoft.com/office/drawing/2015/10/21/chartex" xmlns:cx3="http://schemas.microsoft.com/office/drawing/2016/5/9/chartex" xmlns:cx4="http://schemas.microsoft.com/office/drawing/2016/5/10/chartex" xmlns:cx5="http://schemas.microsoft.com/office/drawing/2016/5/11/chartex" xmlns:cx6="http://schemas.microsoft.com/office/drawing/2016/5/12/chartex" xmlns:cx7="http://schemas.microsoft.com/office/drawing/2016/5/13/chartex" xmlns:cx8="http://schemas.microsoft.com/office/drawing/2016/5/14/chartex" xmlns:mc="http://schemas.openxmlformats.org/markup-compatibility/2006" xmlns:aink="http://schemas.microsoft.com/office/drawing/2016/ink" xmlns:am3d="http://schemas.microsoft.com/office/drawing/2017/model3d" xmlns:o="urn:schemas-microsoft-com:office:office" xmlns:oel="http://schemas.microsoft.com/office/2019/extlst" xmlns:r="http://schemas.openxmlformats.org/officeDocument/2006/relationships" xmlns:m="http://schemas.openxmlformats.org/officeDocument/2006/math" xmlns:v="urn:schemas-microsoft-com:vml" xmlns:wp14="http://schemas.microsoft.com/office/word/2010/wordprocessingDrawing" xmlns:wp="http://schemas.openxmlformats.org/drawingml/2006/wordprocessingDrawing" xmlns:w10="urn:schemas-microsoft-com:office:word" xmlns:w="http://schemas.openxmlformats.org/wordprocessingml/2006/main" xmlns:w14="http://schemas.microsoft.com/office/word/2010/wordml" xmlns:w15="http://schemas.microsoft.com/office/word/2012/wordml" xmlns:w16cex="http://schemas.microsoft.com/office/word/2018/wordml/cex" xmlns:w16cid="http://schemas.microsoft.com/office/word/2016/wordml/cid" xmlns:w16="http://schemas.microsoft.com/office/word/2018/wordml" xmlns:w16du="http://schemas.microsoft.com/office/word/2023/wordml/word16du" xmlns:w16sdtdh="http://schemas.microsoft.com/office/word/2020/wordml/sdtdatahash" xmlns:w16se="http://schemas.microsoft.com/office/word/2015/wordml/symex" xmlns:wpg="http://schemas.microsoft.com/office/word/2010/wordprocessingGroup" xmlns:wpi="http://schemas.microsoft.com/office/word/2010/wordprocessingInk" xmlns:wne="http://schemas.microsoft.com/office/word/2006/wordml" xmlns:wps="http://schemas.microsoft.com/office/word/2010/wordprocessingShape" mc:Ignorable="w14 w15 w16se w16cid w16 w16cex w16sdtdh w16du wp14">
+<w:endnotes xmlns:wpc="http://schemas.microsoft.com/office/word/2010/wordprocessingCanvas" xmlns:cx="http://schemas.microsoft.com/office/drawing/2014/chartex" xmlns:cx1="http://schemas.microsoft.com/office/drawing/2015/9/8/chartex" xmlns:cx2="http://schemas.microsoft.com/office/drawing/2015/10/21/chartex" xmlns:cx3="http://schemas.microsoft.com/office/drawing/2016/5/9/chartex" xmlns:cx4="http://schemas.microsoft.com/office/drawing/2016/5/10/chartex" xmlns:cx5="http://schemas.microsoft.com/office/drawing/2016/5/11/chartex" xmlns:cx6="http://schemas.microsoft.com/office/drawing/2016/5/12/chartex" xmlns:cx7="http://schemas.microsoft.com/office/drawing/2016/5/13/chartex" xmlns:cx8="http://schemas.microsoft.com/office/drawing/2016/5/14/chartex" xmlns:mc="http://schemas.openxmlformats.org/markup-compatibility/2006" xmlns:aink="http://schemas.microsoft.com/office/drawing/2016/ink" xmlns:am3d="http://schemas.microsoft.com/office/drawing/2017/model3d" xmlns:o="urn:schemas-microsoft-com:office:office" xmlns:oel="http://schemas.microsoft.com/office/2019/extlst" xmlns:r="http://schemas.openxmlformats.org/officeDocument/2006/relationships" xmlns:m="http://schemas.openxmlformats.org/officeDocument/2006/math" xmlns:v="urn:schemas-microsoft-com:vml" xmlns:wp14="http://schemas.microsoft.com/office/word/2010/wordprocessingDrawing" xmlns:wp="http://schemas.openxmlformats.org/drawingml/2006/wordprocessingDrawing" xmlns:w10="urn:schemas-microsoft-com:office:word" xmlns:w="http://schemas.openxmlformats.org/wordprocessingml/2006/main" xmlns:w14="http://schemas.microsoft.com/office/word/2010/wordml" xmlns:w15="http://schemas.microsoft.com/office/word/2012/wordml" xmlns:w16cex="http://schemas.microsoft.com/office/word/2018/wordml/cex" xmlns:w16cid="http://schemas.microsoft.com/office/word/2016/wordml/cid" xmlns:w16="http://schemas.microsoft.com/office/word/2018/wordml" xmlns:w16du="http://schemas.microsoft.com/office/word/2023/wordml/word16du" xmlns:w16sdtdh="http://schemas.microsoft.com/office/word/2020/wordml/sdtdatahash" xmlns:w16sdtfl="http://schemas.microsoft.com/office/word/2024/wordml/sdtformatlock" xmlns:w16se="http://schemas.microsoft.com/office/word/2015/wordml/symex" xmlns:wpg="http://schemas.microsoft.com/office/word/2010/wordprocessingGroup" xmlns:wpi="http://schemas.microsoft.com/office/word/2010/wordprocessingInk" xmlns:wne="http://schemas.microsoft.com/office/word/2006/wordml" xmlns:wps="http://schemas.microsoft.com/office/word/2010/wordprocessingShape" mc:Ignorable="w14 w15 w16se w16cid w16 w16cex w16sdtdh w16sdtfl w16du wp14">
   <w:endnote w:type="separator" w:id="-1">
     <w:p>
       <w:r>
@@ -4898,7 +4551,7 @@
 </file>
 
 <file path=word/footer1.xml><?xml version="1.0" encoding="utf-8"?>
-<w:ftr xmlns:wpc="http://schemas.microsoft.com/office/word/2010/wordprocessingCanvas" xmlns:cx="http://schemas.microsoft.com/office/drawing/2014/chartex" xmlns:cx1="http://schemas.microsoft.com/office/drawing/2015/9/8/chartex" xmlns:cx2="http://schemas.microsoft.com/office/drawing/2015/10/21/chartex" xmlns:cx3="http://schemas.microsoft.com/office/drawing/2016/5/9/chartex" xmlns:cx4="http://schemas.microsoft.com/office/drawing/2016/5/10/chartex" xmlns:cx5="http://schemas.microsoft.com/office/drawing/2016/5/11/chartex" xmlns:cx6="http://schemas.microsoft.com/office/drawing/2016/5/12/chartex" xmlns:cx7="http://schemas.microsoft.com/office/drawing/2016/5/13/chartex" xmlns:cx8="http://schemas.microsoft.com/office/drawing/2016/5/14/chartex" xmlns:mc="http://schemas.openxmlformats.org/markup-compatibility/2006" xmlns:aink="http://schemas.microsoft.com/office/drawing/2016/ink" xmlns:am3d="http://schemas.microsoft.com/office/drawing/2017/model3d" xmlns:o="urn:schemas-microsoft-com:office:office" xmlns:oel="http://schemas.microsoft.com/office/2019/extlst" xmlns:r="http://schemas.openxmlformats.org/officeDocument/2006/relationships" xmlns:m="http://schemas.openxmlformats.org/officeDocument/2006/math" xmlns:v="urn:schemas-microsoft-com:vml" xmlns:wp14="http://schemas.microsoft.com/office/word/2010/wordprocessingDrawing" xmlns:wp="http://schemas.openxmlformats.org/drawingml/2006/wordprocessingDrawing" xmlns:w10="urn:schemas-microsoft-com:office:word" xmlns:w="http://schemas.openxmlformats.org/wordprocessingml/2006/main" xmlns:w14="http://schemas.microsoft.com/office/word/2010/wordml" xmlns:w15="http://schemas.microsoft.com/office/word/2012/wordml" xmlns:w16cex="http://schemas.microsoft.com/office/word/2018/wordml/cex" xmlns:w16cid="http://schemas.microsoft.com/office/word/2016/wordml/cid" xmlns:w16="http://schemas.microsoft.com/office/word/2018/wordml" xmlns:w16du="http://schemas.microsoft.com/office/word/2023/wordml/word16du" xmlns:w16sdtdh="http://schemas.microsoft.com/office/word/2020/wordml/sdtdatahash" xmlns:w16se="http://schemas.microsoft.com/office/word/2015/wordml/symex" xmlns:wpg="http://schemas.microsoft.com/office/word/2010/wordprocessingGroup" xmlns:wpi="http://schemas.microsoft.com/office/word/2010/wordprocessingInk" xmlns:wne="http://schemas.microsoft.com/office/word/2006/wordml" xmlns:wps="http://schemas.microsoft.com/office/word/2010/wordprocessingShape" mc:Ignorable="w14 w15 w16se w16cid w16 w16cex w16sdtdh w16du wp14">
+<w:ftr xmlns:wpc="http://schemas.microsoft.com/office/word/2010/wordprocessingCanvas" xmlns:cx="http://schemas.microsoft.com/office/drawing/2014/chartex" xmlns:cx1="http://schemas.microsoft.com/office/drawing/2015/9/8/chartex" xmlns:cx2="http://schemas.microsoft.com/office/drawing/2015/10/21/chartex" xmlns:cx3="http://schemas.microsoft.com/office/drawing/2016/5/9/chartex" xmlns:cx4="http://schemas.microsoft.com/office/drawing/2016/5/10/chartex" xmlns:cx5="http://schemas.microsoft.com/office/drawing/2016/5/11/chartex" xmlns:cx6="http://schemas.microsoft.com/office/drawing/2016/5/12/chartex" xmlns:cx7="http://schemas.microsoft.com/office/drawing/2016/5/13/chartex" xmlns:cx8="http://schemas.microsoft.com/office/drawing/2016/5/14/chartex" xmlns:mc="http://schemas.openxmlformats.org/markup-compatibility/2006" xmlns:aink="http://schemas.microsoft.com/office/drawing/2016/ink" xmlns:am3d="http://schemas.microsoft.com/office/drawing/2017/model3d" xmlns:o="urn:schemas-microsoft-com:office:office" xmlns:oel="http://schemas.microsoft.com/office/2019/extlst" xmlns:r="http://schemas.openxmlformats.org/officeDocument/2006/relationships" xmlns:m="http://schemas.openxmlformats.org/officeDocument/2006/math" xmlns:v="urn:schemas-microsoft-com:vml" xmlns:wp14="http://schemas.microsoft.com/office/word/2010/wordprocessingDrawing" xmlns:wp="http://schemas.openxmlformats.org/drawingml/2006/wordprocessingDrawing" xmlns:w10="urn:schemas-microsoft-com:office:word" xmlns:w="http://schemas.openxmlformats.org/wordprocessingml/2006/main" xmlns:w14="http://schemas.microsoft.com/office/word/2010/wordml" xmlns:w15="http://schemas.microsoft.com/office/word/2012/wordml" xmlns:w16cex="http://schemas.microsoft.com/office/word/2018/wordml/cex" xmlns:w16cid="http://schemas.microsoft.com/office/word/2016/wordml/cid" xmlns:w16="http://schemas.microsoft.com/office/word/2018/wordml" xmlns:w16du="http://schemas.microsoft.com/office/word/2023/wordml/word16du" xmlns:w16sdtdh="http://schemas.microsoft.com/office/word/2020/wordml/sdtdatahash" xmlns:w16sdtfl="http://schemas.microsoft.com/office/word/2024/wordml/sdtformatlock" xmlns:w16se="http://schemas.microsoft.com/office/word/2015/wordml/symex" xmlns:wpg="http://schemas.microsoft.com/office/word/2010/wordprocessingGroup" xmlns:wpi="http://schemas.microsoft.com/office/word/2010/wordprocessingInk" xmlns:wne="http://schemas.microsoft.com/office/word/2006/wordml" xmlns:wps="http://schemas.microsoft.com/office/word/2010/wordprocessingShape" mc:Ignorable="w14 w15 w16se w16cid w16 w16cex w16sdtdh w16sdtfl w16du wp14">
   <w:p>
     <w:pPr>
       <w:pStyle w:val="Footer"/>
@@ -5134,7 +4787,7 @@
 </file>
 
 <file path=word/footer2.xml><?xml version="1.0" encoding="utf-8"?>
-<w:ftr xmlns:wpc="http://schemas.microsoft.com/office/word/2010/wordprocessingCanvas" xmlns:cx="http://schemas.microsoft.com/office/drawing/2014/chartex" xmlns:cx1="http://schemas.microsoft.com/office/drawing/2015/9/8/chartex" xmlns:cx2="http://schemas.microsoft.com/office/drawing/2015/10/21/chartex" xmlns:cx3="http://schemas.microsoft.com/office/drawing/2016/5/9/chartex" xmlns:cx4="http://schemas.microsoft.com/office/drawing/2016/5/10/chartex" xmlns:cx5="http://schemas.microsoft.com/office/drawing/2016/5/11/chartex" xmlns:cx6="http://schemas.microsoft.com/office/drawing/2016/5/12/chartex" xmlns:cx7="http://schemas.microsoft.com/office/drawing/2016/5/13/chartex" xmlns:cx8="http://schemas.microsoft.com/office/drawing/2016/5/14/chartex" xmlns:mc="http://schemas.openxmlformats.org/markup-compatibility/2006" xmlns:aink="http://schemas.microsoft.com/office/drawing/2016/ink" xmlns:am3d="http://schemas.microsoft.com/office/drawing/2017/model3d" xmlns:o="urn:schemas-microsoft-com:office:office" xmlns:oel="http://schemas.microsoft.com/office/2019/extlst" xmlns:r="http://schemas.openxmlformats.org/officeDocument/2006/relationships" xmlns:m="http://schemas.openxmlformats.org/officeDocument/2006/math" xmlns:v="urn:schemas-microsoft-com:vml" xmlns:wp14="http://schemas.microsoft.com/office/word/2010/wordprocessingDrawing" xmlns:wp="http://schemas.openxmlformats.org/drawingml/2006/wordprocessingDrawing" xmlns:w10="urn:schemas-microsoft-com:office:word" xmlns:w="http://schemas.openxmlformats.org/wordprocessingml/2006/main" xmlns:w14="http://schemas.microsoft.com/office/word/2010/wordml" xmlns:w15="http://schemas.microsoft.com/office/word/2012/wordml" xmlns:w16cex="http://schemas.microsoft.com/office/word/2018/wordml/cex" xmlns:w16cid="http://schemas.microsoft.com/office/word/2016/wordml/cid" xmlns:w16="http://schemas.microsoft.com/office/word/2018/wordml" xmlns:w16du="http://schemas.microsoft.com/office/word/2023/wordml/word16du" xmlns:w16sdtdh="http://schemas.microsoft.com/office/word/2020/wordml/sdtdatahash" xmlns:w16se="http://schemas.microsoft.com/office/word/2015/wordml/symex" xmlns:wpg="http://schemas.microsoft.com/office/word/2010/wordprocessingGroup" xmlns:wpi="http://schemas.microsoft.com/office/word/2010/wordprocessingInk" xmlns:wne="http://schemas.microsoft.com/office/word/2006/wordml" xmlns:wps="http://schemas.microsoft.com/office/word/2010/wordprocessingShape" mc:Ignorable="w14 w15 w16se w16cid w16 w16cex w16sdtdh w16du wp14">
+<w:ftr xmlns:wpc="http://schemas.microsoft.com/office/word/2010/wordprocessingCanvas" xmlns:cx="http://schemas.microsoft.com/office/drawing/2014/chartex" xmlns:cx1="http://schemas.microsoft.com/office/drawing/2015/9/8/chartex" xmlns:cx2="http://schemas.microsoft.com/office/drawing/2015/10/21/chartex" xmlns:cx3="http://schemas.microsoft.com/office/drawing/2016/5/9/chartex" xmlns:cx4="http://schemas.microsoft.com/office/drawing/2016/5/10/chartex" xmlns:cx5="http://schemas.microsoft.com/office/drawing/2016/5/11/chartex" xmlns:cx6="http://schemas.microsoft.com/office/drawing/2016/5/12/chartex" xmlns:cx7="http://schemas.microsoft.com/office/drawing/2016/5/13/chartex" xmlns:cx8="http://schemas.microsoft.com/office/drawing/2016/5/14/chartex" xmlns:mc="http://schemas.openxmlformats.org/markup-compatibility/2006" xmlns:aink="http://schemas.microsoft.com/office/drawing/2016/ink" xmlns:am3d="http://schemas.microsoft.com/office/drawing/2017/model3d" xmlns:o="urn:schemas-microsoft-com:office:office" xmlns:oel="http://schemas.microsoft.com/office/2019/extlst" xmlns:r="http://schemas.openxmlformats.org/officeDocument/2006/relationships" xmlns:m="http://schemas.openxmlformats.org/officeDocument/2006/math" xmlns:v="urn:schemas-microsoft-com:vml" xmlns:wp14="http://schemas.microsoft.com/office/word/2010/wordprocessingDrawing" xmlns:wp="http://schemas.openxmlformats.org/drawingml/2006/wordprocessingDrawing" xmlns:w10="urn:schemas-microsoft-com:office:word" xmlns:w="http://schemas.openxmlformats.org/wordprocessingml/2006/main" xmlns:w14="http://schemas.microsoft.com/office/word/2010/wordml" xmlns:w15="http://schemas.microsoft.com/office/word/2012/wordml" xmlns:w16cex="http://schemas.microsoft.com/office/word/2018/wordml/cex" xmlns:w16cid="http://schemas.microsoft.com/office/word/2016/wordml/cid" xmlns:w16="http://schemas.microsoft.com/office/word/2018/wordml" xmlns:w16du="http://schemas.microsoft.com/office/word/2023/wordml/word16du" xmlns:w16sdtdh="http://schemas.microsoft.com/office/word/2020/wordml/sdtdatahash" xmlns:w16sdtfl="http://schemas.microsoft.com/office/word/2024/wordml/sdtformatlock" xmlns:w16se="http://schemas.microsoft.com/office/word/2015/wordml/symex" xmlns:wpg="http://schemas.microsoft.com/office/word/2010/wordprocessingGroup" xmlns:wpi="http://schemas.microsoft.com/office/word/2010/wordprocessingInk" xmlns:wne="http://schemas.microsoft.com/office/word/2006/wordml" xmlns:wps="http://schemas.microsoft.com/office/word/2010/wordprocessingShape" mc:Ignorable="w14 w15 w16se w16cid w16 w16cex w16sdtdh w16sdtfl w16du wp14">
   <w:p>
     <w:pPr>
       <w:rPr>
@@ -5474,7 +5127,7 @@
 </file>
 
 <file path=word/footnotes.xml><?xml version="1.0" encoding="utf-8"?>
-<w:footnotes xmlns:wpc="http://schemas.microsoft.com/office/word/2010/wordprocessingCanvas" xmlns:cx="http://schemas.microsoft.com/office/drawing/2014/chartex" xmlns:cx1="http://schemas.microsoft.com/office/drawing/2015/9/8/chartex" xmlns:cx2="http://schemas.microsoft.com/office/drawing/2015/10/21/chartex" xmlns:cx3="http://schemas.microsoft.com/office/drawing/2016/5/9/chartex" xmlns:cx4="http://schemas.microsoft.com/office/drawing/2016/5/10/chartex" xmlns:cx5="http://schemas.microsoft.com/office/drawing/2016/5/11/chartex" xmlns:cx6="http://schemas.microsoft.com/office/drawing/2016/5/12/chartex" xmlns:cx7="http://schemas.microsoft.com/office/drawing/2016/5/13/chartex" xmlns:cx8="http://schemas.microsoft.com/office/drawing/2016/5/14/chartex" xmlns:mc="http://schemas.openxmlformats.org/markup-compatibility/2006" xmlns:aink="http://schemas.microsoft.com/office/drawing/2016/ink" xmlns:am3d="http://schemas.microsoft.com/office/drawing/2017/model3d" xmlns:o="urn:schemas-microsoft-com:office:office" xmlns:oel="http://schemas.microsoft.com/office/2019/extlst" xmlns:r="http://schemas.openxmlformats.org/officeDocument/2006/relationships" xmlns:m="http://schemas.openxmlformats.org/officeDocument/2006/math" xmlns:v="urn:schemas-microsoft-com:vml" xmlns:wp14="http://schemas.microsoft.com/office/word/2010/wordprocessingDrawing" xmlns:wp="http://schemas.openxmlformats.org/drawingml/2006/wordprocessingDrawing" xmlns:w10="urn:schemas-microsoft-com:office:word" xmlns:w="http://schemas.openxmlformats.org/wordprocessingml/2006/main" xmlns:w14="http://schemas.microsoft.com/office/word/2010/wordml" xmlns:w15="http://schemas.microsoft.com/office/word/2012/wordml" xmlns:w16cex="http://schemas.microsoft.com/office/word/2018/wordml/cex" xmlns:w16cid="http://schemas.microsoft.com/office/word/2016/wordml/cid" xmlns:w16="http://schemas.microsoft.com/office/word/2018/wordml" xmlns:w16du="http://schemas.microsoft.com/office/word/2023/wordml/word16du" xmlns:w16sdtdh="http://schemas.microsoft.com/office/word/2020/wordml/sdtdatahash" xmlns:w16se="http://schemas.microsoft.com/office/word/2015/wordml/symex" xmlns:wpg="http://schemas.microsoft.com/office/word/2010/wordprocessingGroup" xmlns:wpi="http://schemas.microsoft.com/office/word/2010/wordprocessingInk" xmlns:wne="http://schemas.microsoft.com/office/word/2006/wordml" xmlns:wps="http://schemas.microsoft.com/office/word/2010/wordprocessingShape" mc:Ignorable="w14 w15 w16se w16cid w16 w16cex w16sdtdh w16du wp14">
+<w:footnotes xmlns:wpc="http://schemas.microsoft.com/office/word/2010/wordprocessingCanvas" xmlns:cx="http://schemas.microsoft.com/office/drawing/2014/chartex" xmlns:cx1="http://schemas.microsoft.com/office/drawing/2015/9/8/chartex" xmlns:cx2="http://schemas.microsoft.com/office/drawing/2015/10/21/chartex" xmlns:cx3="http://schemas.microsoft.com/office/drawing/2016/5/9/chartex" xmlns:cx4="http://schemas.microsoft.com/office/drawing/2016/5/10/chartex" xmlns:cx5="http://schemas.microsoft.com/office/drawing/2016/5/11/chartex" xmlns:cx6="http://schemas.microsoft.com/office/drawing/2016/5/12/chartex" xmlns:cx7="http://schemas.microsoft.com/office/drawing/2016/5/13/chartex" xmlns:cx8="http://schemas.microsoft.com/office/drawing/2016/5/14/chartex" xmlns:mc="http://schemas.openxmlformats.org/markup-compatibility/2006" xmlns:aink="http://schemas.microsoft.com/office/drawing/2016/ink" xmlns:am3d="http://schemas.microsoft.com/office/drawing/2017/model3d" xmlns:o="urn:schemas-microsoft-com:office:office" xmlns:oel="http://schemas.microsoft.com/office/2019/extlst" xmlns:r="http://schemas.openxmlformats.org/officeDocument/2006/relationships" xmlns:m="http://schemas.openxmlformats.org/officeDocument/2006/math" xmlns:v="urn:schemas-microsoft-com:vml" xmlns:wp14="http://schemas.microsoft.com/office/word/2010/wordprocessingDrawing" xmlns:wp="http://schemas.openxmlformats.org/drawingml/2006/wordprocessingDrawing" xmlns:w10="urn:schemas-microsoft-com:office:word" xmlns:w="http://schemas.openxmlformats.org/wordprocessingml/2006/main" xmlns:w14="http://schemas.microsoft.com/office/word/2010/wordml" xmlns:w15="http://schemas.microsoft.com/office/word/2012/wordml" xmlns:w16cex="http://schemas.microsoft.com/office/word/2018/wordml/cex" xmlns:w16cid="http://schemas.microsoft.com/office/word/2016/wordml/cid" xmlns:w16="http://schemas.microsoft.com/office/word/2018/wordml" xmlns:w16du="http://schemas.microsoft.com/office/word/2023/wordml/word16du" xmlns:w16sdtdh="http://schemas.microsoft.com/office/word/2020/wordml/sdtdatahash" xmlns:w16sdtfl="http://schemas.microsoft.com/office/word/2024/wordml/sdtformatlock" xmlns:w16se="http://schemas.microsoft.com/office/word/2015/wordml/symex" xmlns:wpg="http://schemas.microsoft.com/office/word/2010/wordprocessingGroup" xmlns:wpi="http://schemas.microsoft.com/office/word/2010/wordprocessingInk" xmlns:wne="http://schemas.microsoft.com/office/word/2006/wordml" xmlns:wps="http://schemas.microsoft.com/office/word/2010/wordprocessingShape" mc:Ignorable="w14 w15 w16se w16cid w16 w16cex w16sdtdh w16sdtfl w16du wp14">
   <w:footnote w:type="separator" w:id="-1">
     <w:p>
       <w:r>
@@ -5493,109 +5146,13 @@
 </file>
 
 <file path=word/header1.xml><?xml version="1.0" encoding="utf-8"?>
-<w:hdr xmlns:wpc="http://schemas.microsoft.com/office/word/2010/wordprocessingCanvas" xmlns:cx="http://schemas.microsoft.com/office/drawing/2014/chartex" xmlns:cx1="http://schemas.microsoft.com/office/drawing/2015/9/8/chartex" xmlns:cx2="http://schemas.microsoft.com/office/drawing/2015/10/21/chartex" xmlns:cx3="http://schemas.microsoft.com/office/drawing/2016/5/9/chartex" xmlns:cx4="http://schemas.microsoft.com/office/drawing/2016/5/10/chartex" xmlns:cx5="http://schemas.microsoft.com/office/drawing/2016/5/11/chartex" xmlns:cx6="http://schemas.microsoft.com/office/drawing/2016/5/12/chartex" xmlns:cx7="http://schemas.microsoft.com/office/drawing/2016/5/13/chartex" xmlns:cx8="http://schemas.microsoft.com/office/drawing/2016/5/14/chartex" xmlns:mc="http://schemas.openxmlformats.org/markup-compatibility/2006" xmlns:aink="http://schemas.microsoft.com/office/drawing/2016/ink" xmlns:am3d="http://schemas.microsoft.com/office/drawing/2017/model3d" xmlns:o="urn:schemas-microsoft-com:office:office" xmlns:oel="http://schemas.microsoft.com/office/2019/extlst" xmlns:r="http://schemas.openxmlformats.org/officeDocument/2006/relationships" xmlns:m="http://schemas.openxmlformats.org/officeDocument/2006/math" xmlns:v="urn:schemas-microsoft-com:vml" xmlns:wp14="http://schemas.microsoft.com/office/word/2010/wordprocessingDrawing" xmlns:wp="http://schemas.openxmlformats.org/drawingml/2006/wordprocessingDrawing" xmlns:w10="urn:schemas-microsoft-com:office:word" xmlns:w="http://schemas.openxmlformats.org/wordprocessingml/2006/main" xmlns:w14="http://schemas.microsoft.com/office/word/2010/wordml" xmlns:w15="http://schemas.microsoft.com/office/word/2012/wordml" xmlns:w16cex="http://schemas.microsoft.com/office/word/2018/wordml/cex" xmlns:w16cid="http://schemas.microsoft.com/office/word/2016/wordml/cid" xmlns:w16="http://schemas.microsoft.com/office/word/2018/wordml" xmlns:w16du="http://schemas.microsoft.com/office/word/2023/wordml/word16du" xmlns:w16sdtdh="http://schemas.microsoft.com/office/word/2020/wordml/sdtdatahash" xmlns:w16se="http://schemas.microsoft.com/office/word/2015/wordml/symex" xmlns:wpg="http://schemas.microsoft.com/office/word/2010/wordprocessingGroup" xmlns:wpi="http://schemas.microsoft.com/office/word/2010/wordprocessingInk" xmlns:wne="http://schemas.microsoft.com/office/word/2006/wordml" xmlns:wps="http://schemas.microsoft.com/office/word/2010/wordprocessingShape" mc:Ignorable="w14 w15 w16se w16cid w16 w16cex w16sdtdh w16du wp14">
-  <w:tbl>
-    <w:tblPr>
-      <w:tblStyle w:val="TableGrid"/>
-      <w:tblW w:w="0" w:type="auto"/>
-      <w:tblBorders>
-        <w:top w:val="none" w:sz="0" w:space="0" w:color="auto"/>
-        <w:left w:val="none" w:sz="0" w:space="0" w:color="auto"/>
-        <w:bottom w:val="none" w:sz="0" w:space="0" w:color="auto"/>
-        <w:right w:val="none" w:sz="0" w:space="0" w:color="auto"/>
-        <w:insideH w:val="none" w:sz="0" w:space="0" w:color="auto"/>
-        <w:insideV w:val="none" w:sz="0" w:space="0" w:color="auto"/>
-      </w:tblBorders>
-      <w:tblLook w:val="04A0" w:firstRow="1" w:lastRow="0" w:firstColumn="1" w:lastColumn="0" w:noHBand="0" w:noVBand="1"/>
-    </w:tblPr>
-    <w:tblGrid>
-      <w:gridCol w:w="4943"/>
-      <w:gridCol w:w="4948"/>
-    </w:tblGrid>
-    <w:tr>
-      <w:tc>
-        <w:tcPr>
-          <w:tcW w:w="5220" w:type="dxa"/>
-        </w:tcPr>
-        <w:p>
-          <w:pPr>
-            <w:pStyle w:val="Header"/>
-            <w:tabs>
-              <w:tab w:val="clear" w:pos="9360"/>
-            </w:tabs>
-            <w:rPr>
-              <w:b/>
-              <w:sz w:val="20"/>
-              <w:lang w:val="id-ID"/>
-            </w:rPr>
-          </w:pPr>
-          <w:r>
-            <w:rPr>
-              <w:b/>
-              <w:sz w:val="20"/>
-              <w:lang w:val="id-ID"/>
-            </w:rPr>
-            <w:t>090924</w:t>
-          </w:r>
-        </w:p>
-      </w:tc>
-      <w:tc>
-        <w:tcPr>
-          <w:tcW w:w="5220" w:type="dxa"/>
-        </w:tcPr>
-        <w:p>
-          <w:pPr>
-            <w:pStyle w:val="Header"/>
-            <w:tabs>
-              <w:tab w:val="clear" w:pos="9360"/>
-            </w:tabs>
-            <w:jc w:val="right"/>
-            <w:rPr>
-              <w:b/>
-              <w:sz w:val="20"/>
-              <w:lang w:val="id-ID"/>
-            </w:rPr>
-          </w:pPr>
-          <w:r>
-            <w:rPr>
-              <w:b/>
-              <w:sz w:val="20"/>
-              <w:szCs w:val="20"/>
-              <w:lang w:val="sv-SE"/>
-            </w:rPr>
-            <w:t>FM-BINUS-AA-FPT-66</w:t>
-          </w:r>
-          <w:r>
-            <w:rPr>
-              <w:b/>
-              <w:sz w:val="20"/>
-              <w:szCs w:val="20"/>
-              <w:lang w:val="sv-SE"/>
-            </w:rPr>
-            <w:t>/R</w:t>
-          </w:r>
-          <w:r>
-            <w:rPr>
-              <w:b/>
-              <w:sz w:val="20"/>
-              <w:szCs w:val="20"/>
-              <w:lang w:val="sv-SE"/>
-            </w:rPr>
-            <w:t>7</w:t>
-          </w:r>
-        </w:p>
-      </w:tc>
-    </w:tr>
-  </w:tbl>
+<w:hdr xmlns:wpc="http://schemas.microsoft.com/office/word/2010/wordprocessingCanvas" xmlns:cx="http://schemas.microsoft.com/office/drawing/2014/chartex" xmlns:cx1="http://schemas.microsoft.com/office/drawing/2015/9/8/chartex" xmlns:cx2="http://schemas.microsoft.com/office/drawing/2015/10/21/chartex" xmlns:cx3="http://schemas.microsoft.com/office/drawing/2016/5/9/chartex" xmlns:cx4="http://schemas.microsoft.com/office/drawing/2016/5/10/chartex" xmlns:cx5="http://schemas.microsoft.com/office/drawing/2016/5/11/chartex" xmlns:cx6="http://schemas.microsoft.com/office/drawing/2016/5/12/chartex" xmlns:cx7="http://schemas.microsoft.com/office/drawing/2016/5/13/chartex" xmlns:cx8="http://schemas.microsoft.com/office/drawing/2016/5/14/chartex" xmlns:mc="http://schemas.openxmlformats.org/markup-compatibility/2006" xmlns:aink="http://schemas.microsoft.com/office/drawing/2016/ink" xmlns:am3d="http://schemas.microsoft.com/office/drawing/2017/model3d" xmlns:o="urn:schemas-microsoft-com:office:office" xmlns:oel="http://schemas.microsoft.com/office/2019/extlst" xmlns:r="http://schemas.openxmlformats.org/officeDocument/2006/relationships" xmlns:m="http://schemas.openxmlformats.org/officeDocument/2006/math" xmlns:v="urn:schemas-microsoft-com:vml" xmlns:wp14="http://schemas.microsoft.com/office/word/2010/wordprocessingDrawing" xmlns:wp="http://schemas.openxmlformats.org/drawingml/2006/wordprocessingDrawing" xmlns:w10="urn:schemas-microsoft-com:office:word" xmlns:w="http://schemas.openxmlformats.org/wordprocessingml/2006/main" xmlns:w14="http://schemas.microsoft.com/office/word/2010/wordml" xmlns:w15="http://schemas.microsoft.com/office/word/2012/wordml" xmlns:w16cex="http://schemas.microsoft.com/office/word/2018/wordml/cex" xmlns:w16cid="http://schemas.microsoft.com/office/word/2016/wordml/cid" xmlns:w16="http://schemas.microsoft.com/office/word/2018/wordml" xmlns:w16du="http://schemas.microsoft.com/office/word/2023/wordml/word16du" xmlns:w16sdtdh="http://schemas.microsoft.com/office/word/2020/wordml/sdtdatahash" xmlns:w16sdtfl="http://schemas.microsoft.com/office/word/2024/wordml/sdtformatlock" xmlns:w16se="http://schemas.microsoft.com/office/word/2015/wordml/symex" xmlns:wpg="http://schemas.microsoft.com/office/word/2010/wordprocessingGroup" xmlns:wpi="http://schemas.microsoft.com/office/word/2010/wordprocessingInk" xmlns:wne="http://schemas.microsoft.com/office/word/2006/wordml" xmlns:wps="http://schemas.microsoft.com/office/word/2010/wordprocessingShape" mc:Ignorable="w14 w15 w16se w16cid w16 w16cex w16sdtdh w16sdtfl w16du wp14">
   <w:p>
     <w:pPr>
       <w:pStyle w:val="Header"/>
-      <w:tabs>
-        <w:tab w:val="clear" w:pos="9360"/>
-      </w:tabs>
     </w:pPr>
     <w:r>
-      <w:tab/>
+      <w:t>Griventh Griffith Agustin - 2602103021</w:t>
     </w:r>
   </w:p>
   <w:p>
@@ -5607,7 +5164,7 @@
 </file>
 
 <file path=word/header2.xml><?xml version="1.0" encoding="utf-8"?>
-<w:hdr xmlns:wpc="http://schemas.microsoft.com/office/word/2010/wordprocessingCanvas" xmlns:cx="http://schemas.microsoft.com/office/drawing/2014/chartex" xmlns:cx1="http://schemas.microsoft.com/office/drawing/2015/9/8/chartex" xmlns:cx2="http://schemas.microsoft.com/office/drawing/2015/10/21/chartex" xmlns:cx3="http://schemas.microsoft.com/office/drawing/2016/5/9/chartex" xmlns:cx4="http://schemas.microsoft.com/office/drawing/2016/5/10/chartex" xmlns:cx5="http://schemas.microsoft.com/office/drawing/2016/5/11/chartex" xmlns:cx6="http://schemas.microsoft.com/office/drawing/2016/5/12/chartex" xmlns:cx7="http://schemas.microsoft.com/office/drawing/2016/5/13/chartex" xmlns:cx8="http://schemas.microsoft.com/office/drawing/2016/5/14/chartex" xmlns:mc="http://schemas.openxmlformats.org/markup-compatibility/2006" xmlns:aink="http://schemas.microsoft.com/office/drawing/2016/ink" xmlns:am3d="http://schemas.microsoft.com/office/drawing/2017/model3d" xmlns:o="urn:schemas-microsoft-com:office:office" xmlns:oel="http://schemas.microsoft.com/office/2019/extlst" xmlns:r="http://schemas.openxmlformats.org/officeDocument/2006/relationships" xmlns:m="http://schemas.openxmlformats.org/officeDocument/2006/math" xmlns:v="urn:schemas-microsoft-com:vml" xmlns:wp14="http://schemas.microsoft.com/office/word/2010/wordprocessingDrawing" xmlns:wp="http://schemas.openxmlformats.org/drawingml/2006/wordprocessingDrawing" xmlns:w10="urn:schemas-microsoft-com:office:word" xmlns:w="http://schemas.openxmlformats.org/wordprocessingml/2006/main" xmlns:w14="http://schemas.microsoft.com/office/word/2010/wordml" xmlns:w15="http://schemas.microsoft.com/office/word/2012/wordml" xmlns:w16cex="http://schemas.microsoft.com/office/word/2018/wordml/cex" xmlns:w16cid="http://schemas.microsoft.com/office/word/2016/wordml/cid" xmlns:w16="http://schemas.microsoft.com/office/word/2018/wordml" xmlns:w16du="http://schemas.microsoft.com/office/word/2023/wordml/word16du" xmlns:w16sdtdh="http://schemas.microsoft.com/office/word/2020/wordml/sdtdatahash" xmlns:w16se="http://schemas.microsoft.com/office/word/2015/wordml/symex" xmlns:wpg="http://schemas.microsoft.com/office/word/2010/wordprocessingGroup" xmlns:wpi="http://schemas.microsoft.com/office/word/2010/wordprocessingInk" xmlns:wne="http://schemas.microsoft.com/office/word/2006/wordml" xmlns:wps="http://schemas.microsoft.com/office/word/2010/wordprocessingShape" mc:Ignorable="w14 w15 w16se w16cid w16 w16cex w16sdtdh w16du wp14">
+<w:hdr xmlns:wpc="http://schemas.microsoft.com/office/word/2010/wordprocessingCanvas" xmlns:cx="http://schemas.microsoft.com/office/drawing/2014/chartex" xmlns:cx1="http://schemas.microsoft.com/office/drawing/2015/9/8/chartex" xmlns:cx2="http://schemas.microsoft.com/office/drawing/2015/10/21/chartex" xmlns:cx3="http://schemas.microsoft.com/office/drawing/2016/5/9/chartex" xmlns:cx4="http://schemas.microsoft.com/office/drawing/2016/5/10/chartex" xmlns:cx5="http://schemas.microsoft.com/office/drawing/2016/5/11/chartex" xmlns:cx6="http://schemas.microsoft.com/office/drawing/2016/5/12/chartex" xmlns:cx7="http://schemas.microsoft.com/office/drawing/2016/5/13/chartex" xmlns:cx8="http://schemas.microsoft.com/office/drawing/2016/5/14/chartex" xmlns:mc="http://schemas.openxmlformats.org/markup-compatibility/2006" xmlns:aink="http://schemas.microsoft.com/office/drawing/2016/ink" xmlns:am3d="http://schemas.microsoft.com/office/drawing/2017/model3d" xmlns:o="urn:schemas-microsoft-com:office:office" xmlns:oel="http://schemas.microsoft.com/office/2019/extlst" xmlns:r="http://schemas.openxmlformats.org/officeDocument/2006/relationships" xmlns:m="http://schemas.openxmlformats.org/officeDocument/2006/math" xmlns:v="urn:schemas-microsoft-com:vml" xmlns:wp14="http://schemas.microsoft.com/office/word/2010/wordprocessingDrawing" xmlns:wp="http://schemas.openxmlformats.org/drawingml/2006/wordprocessingDrawing" xmlns:w10="urn:schemas-microsoft-com:office:word" xmlns:w="http://schemas.openxmlformats.org/wordprocessingml/2006/main" xmlns:w14="http://schemas.microsoft.com/office/word/2010/wordml" xmlns:w15="http://schemas.microsoft.com/office/word/2012/wordml" xmlns:w16cex="http://schemas.microsoft.com/office/word/2018/wordml/cex" xmlns:w16cid="http://schemas.microsoft.com/office/word/2016/wordml/cid" xmlns:w16="http://schemas.microsoft.com/office/word/2018/wordml" xmlns:w16du="http://schemas.microsoft.com/office/word/2023/wordml/word16du" xmlns:w16sdtdh="http://schemas.microsoft.com/office/word/2020/wordml/sdtdatahash" xmlns:w16sdtfl="http://schemas.microsoft.com/office/word/2024/wordml/sdtformatlock" xmlns:w16se="http://schemas.microsoft.com/office/word/2015/wordml/symex" xmlns:wpg="http://schemas.microsoft.com/office/word/2010/wordprocessingGroup" xmlns:wpi="http://schemas.microsoft.com/office/word/2010/wordprocessingInk" xmlns:wne="http://schemas.microsoft.com/office/word/2006/wordml" xmlns:wps="http://schemas.microsoft.com/office/word/2010/wordprocessingShape" mc:Ignorable="w14 w15 w16se w16cid w16 w16cex w16sdtdh w16sdtfl w16du wp14">
   <w:p>
     <w:pPr>
       <w:pStyle w:val="Header"/>
@@ -5653,7 +5210,7 @@
 </file>
 
 <file path=word/numbering.xml><?xml version="1.0" encoding="utf-8"?>
-<w:numbering xmlns:wpc="http://schemas.microsoft.com/office/word/2010/wordprocessingCanvas" xmlns:cx="http://schemas.microsoft.com/office/drawing/2014/chartex" xmlns:cx1="http://schemas.microsoft.com/office/drawing/2015/9/8/chartex" xmlns:cx2="http://schemas.microsoft.com/office/drawing/2015/10/21/chartex" xmlns:cx3="http://schemas.microsoft.com/office/drawing/2016/5/9/chartex" xmlns:cx4="http://schemas.microsoft.com/office/drawing/2016/5/10/chartex" xmlns:cx5="http://schemas.microsoft.com/office/drawing/2016/5/11/chartex" xmlns:cx6="http://schemas.microsoft.com/office/drawing/2016/5/12/chartex" xmlns:cx7="http://schemas.microsoft.com/office/drawing/2016/5/13/chartex" xmlns:cx8="http://schemas.microsoft.com/office/drawing/2016/5/14/chartex" xmlns:mc="http://schemas.openxmlformats.org/markup-compatibility/2006" xmlns:aink="http://schemas.microsoft.com/office/drawing/2016/ink" xmlns:am3d="http://schemas.microsoft.com/office/drawing/2017/model3d" xmlns:o="urn:schemas-microsoft-com:office:office" xmlns:oel="http://schemas.microsoft.com/office/2019/extlst" xmlns:r="http://schemas.openxmlformats.org/officeDocument/2006/relationships" xmlns:m="http://schemas.openxmlformats.org/officeDocument/2006/math" xmlns:v="urn:schemas-microsoft-com:vml" xmlns:wp14="http://schemas.microsoft.com/office/word/2010/wordprocessingDrawing" xmlns:wp="http://schemas.openxmlformats.org/drawingml/2006/wordprocessingDrawing" xmlns:w10="urn:schemas-microsoft-com:office:word" xmlns:w="http://schemas.openxmlformats.org/wordprocessingml/2006/main" xmlns:w14="http://schemas.microsoft.com/office/word/2010/wordml" xmlns:w15="http://schemas.microsoft.com/office/word/2012/wordml" xmlns:w16cex="http://schemas.microsoft.com/office/word/2018/wordml/cex" xmlns:w16cid="http://schemas.microsoft.com/office/word/2016/wordml/cid" xmlns:w16="http://schemas.microsoft.com/office/word/2018/wordml" xmlns:w16du="http://schemas.microsoft.com/office/word/2023/wordml/word16du" xmlns:w16sdtdh="http://schemas.microsoft.com/office/word/2020/wordml/sdtdatahash" xmlns:w16se="http://schemas.microsoft.com/office/word/2015/wordml/symex" xmlns:wpg="http://schemas.microsoft.com/office/word/2010/wordprocessingGroup" xmlns:wpi="http://schemas.microsoft.com/office/word/2010/wordprocessingInk" xmlns:wne="http://schemas.microsoft.com/office/word/2006/wordml" xmlns:wps="http://schemas.microsoft.com/office/word/2010/wordprocessingShape" mc:Ignorable="w14 w15 w16se w16cid w16 w16cex w16sdtdh w16du wp14">
+<w:numbering xmlns:wpc="http://schemas.microsoft.com/office/word/2010/wordprocessingCanvas" xmlns:cx="http://schemas.microsoft.com/office/drawing/2014/chartex" xmlns:cx1="http://schemas.microsoft.com/office/drawing/2015/9/8/chartex" xmlns:cx2="http://schemas.microsoft.com/office/drawing/2015/10/21/chartex" xmlns:cx3="http://schemas.microsoft.com/office/drawing/2016/5/9/chartex" xmlns:cx4="http://schemas.microsoft.com/office/drawing/2016/5/10/chartex" xmlns:cx5="http://schemas.microsoft.com/office/drawing/2016/5/11/chartex" xmlns:cx6="http://schemas.microsoft.com/office/drawing/2016/5/12/chartex" xmlns:cx7="http://schemas.microsoft.com/office/drawing/2016/5/13/chartex" xmlns:cx8="http://schemas.microsoft.com/office/drawing/2016/5/14/chartex" xmlns:mc="http://schemas.openxmlformats.org/markup-compatibility/2006" xmlns:aink="http://schemas.microsoft.com/office/drawing/2016/ink" xmlns:am3d="http://schemas.microsoft.com/office/drawing/2017/model3d" xmlns:o="urn:schemas-microsoft-com:office:office" xmlns:oel="http://schemas.microsoft.com/office/2019/extlst" xmlns:r="http://schemas.openxmlformats.org/officeDocument/2006/relationships" xmlns:m="http://schemas.openxmlformats.org/officeDocument/2006/math" xmlns:v="urn:schemas-microsoft-com:vml" xmlns:wp14="http://schemas.microsoft.com/office/word/2010/wordprocessingDrawing" xmlns:wp="http://schemas.openxmlformats.org/drawingml/2006/wordprocessingDrawing" xmlns:w10="urn:schemas-microsoft-com:office:word" xmlns:w="http://schemas.openxmlformats.org/wordprocessingml/2006/main" xmlns:w14="http://schemas.microsoft.com/office/word/2010/wordml" xmlns:w15="http://schemas.microsoft.com/office/word/2012/wordml" xmlns:w16cex="http://schemas.microsoft.com/office/word/2018/wordml/cex" xmlns:w16cid="http://schemas.microsoft.com/office/word/2016/wordml/cid" xmlns:w16="http://schemas.microsoft.com/office/word/2018/wordml" xmlns:w16du="http://schemas.microsoft.com/office/word/2023/wordml/word16du" xmlns:w16sdtdh="http://schemas.microsoft.com/office/word/2020/wordml/sdtdatahash" xmlns:w16sdtfl="http://schemas.microsoft.com/office/word/2024/wordml/sdtformatlock" xmlns:w16se="http://schemas.microsoft.com/office/word/2015/wordml/symex" xmlns:wpg="http://schemas.microsoft.com/office/word/2010/wordprocessingGroup" xmlns:wpi="http://schemas.microsoft.com/office/word/2010/wordprocessingInk" xmlns:wne="http://schemas.microsoft.com/office/word/2006/wordml" xmlns:wps="http://schemas.microsoft.com/office/word/2010/wordprocessingShape" mc:Ignorable="w14 w15 w16se w16cid w16 w16cex w16sdtdh w16sdtfl w16du wp14">
   <w:abstractNum w:abstractNumId="0" w15:restartNumberingAfterBreak="0">
     <w:nsid w:val="02D71FB7"/>
     <w:multiLevelType w:val="hybridMultilevel"/>
@@ -8230,7 +7787,7 @@
 </file>
 
 <file path=word/people.xml><?xml version="1.0" encoding="utf-8"?>
-<w15:people xmlns:wpc="http://schemas.microsoft.com/office/word/2010/wordprocessingCanvas" xmlns:cx="http://schemas.microsoft.com/office/drawing/2014/chartex" xmlns:cx1="http://schemas.microsoft.com/office/drawing/2015/9/8/chartex" xmlns:cx2="http://schemas.microsoft.com/office/drawing/2015/10/21/chartex" xmlns:cx3="http://schemas.microsoft.com/office/drawing/2016/5/9/chartex" xmlns:cx4="http://schemas.microsoft.com/office/drawing/2016/5/10/chartex" xmlns:cx5="http://schemas.microsoft.com/office/drawing/2016/5/11/chartex" xmlns:cx6="http://schemas.microsoft.com/office/drawing/2016/5/12/chartex" xmlns:cx7="http://schemas.microsoft.com/office/drawing/2016/5/13/chartex" xmlns:cx8="http://schemas.microsoft.com/office/drawing/2016/5/14/chartex" xmlns:mc="http://schemas.openxmlformats.org/markup-compatibility/2006" xmlns:aink="http://schemas.microsoft.com/office/drawing/2016/ink" xmlns:am3d="http://schemas.microsoft.com/office/drawing/2017/model3d" xmlns:o="urn:schemas-microsoft-com:office:office" xmlns:oel="http://schemas.microsoft.com/office/2019/extlst" xmlns:r="http://schemas.openxmlformats.org/officeDocument/2006/relationships" xmlns:m="http://schemas.openxmlformats.org/officeDocument/2006/math" xmlns:v="urn:schemas-microsoft-com:vml" xmlns:wp14="http://schemas.microsoft.com/office/word/2010/wordprocessingDrawing" xmlns:wp="http://schemas.openxmlformats.org/drawingml/2006/wordprocessingDrawing" xmlns:w10="urn:schemas-microsoft-com:office:word" xmlns:w="http://schemas.openxmlformats.org/wordprocessingml/2006/main" xmlns:w14="http://schemas.microsoft.com/office/word/2010/wordml" xmlns:w15="http://schemas.microsoft.com/office/word/2012/wordml" xmlns:w16cex="http://schemas.microsoft.com/office/word/2018/wordml/cex" xmlns:w16cid="http://schemas.microsoft.com/office/word/2016/wordml/cid" xmlns:w16="http://schemas.microsoft.com/office/word/2018/wordml" xmlns:w16du="http://schemas.microsoft.com/office/word/2023/wordml/word16du" xmlns:w16sdtdh="http://schemas.microsoft.com/office/word/2020/wordml/sdtdatahash" xmlns:w16se="http://schemas.microsoft.com/office/word/2015/wordml/symex" xmlns:wpg="http://schemas.microsoft.com/office/word/2010/wordprocessingGroup" xmlns:wpi="http://schemas.microsoft.com/office/word/2010/wordprocessingInk" xmlns:wne="http://schemas.microsoft.com/office/word/2006/wordml" xmlns:wps="http://schemas.microsoft.com/office/word/2010/wordprocessingShape" mc:Ignorable="w14 w15 w16se w16cid w16 w16cex w16sdtdh w16du wp14">
+<w15:people xmlns:wpc="http://schemas.microsoft.com/office/word/2010/wordprocessingCanvas" xmlns:cx="http://schemas.microsoft.com/office/drawing/2014/chartex" xmlns:cx1="http://schemas.microsoft.com/office/drawing/2015/9/8/chartex" xmlns:cx2="http://schemas.microsoft.com/office/drawing/2015/10/21/chartex" xmlns:cx3="http://schemas.microsoft.com/office/drawing/2016/5/9/chartex" xmlns:cx4="http://schemas.microsoft.com/office/drawing/2016/5/10/chartex" xmlns:cx5="http://schemas.microsoft.com/office/drawing/2016/5/11/chartex" xmlns:cx6="http://schemas.microsoft.com/office/drawing/2016/5/12/chartex" xmlns:cx7="http://schemas.microsoft.com/office/drawing/2016/5/13/chartex" xmlns:cx8="http://schemas.microsoft.com/office/drawing/2016/5/14/chartex" xmlns:mc="http://schemas.openxmlformats.org/markup-compatibility/2006" xmlns:aink="http://schemas.microsoft.com/office/drawing/2016/ink" xmlns:am3d="http://schemas.microsoft.com/office/drawing/2017/model3d" xmlns:o="urn:schemas-microsoft-com:office:office" xmlns:oel="http://schemas.microsoft.com/office/2019/extlst" xmlns:r="http://schemas.openxmlformats.org/officeDocument/2006/relationships" xmlns:m="http://schemas.openxmlformats.org/officeDocument/2006/math" xmlns:v="urn:schemas-microsoft-com:vml" xmlns:wp14="http://schemas.microsoft.com/office/word/2010/wordprocessingDrawing" xmlns:wp="http://schemas.openxmlformats.org/drawingml/2006/wordprocessingDrawing" xmlns:w10="urn:schemas-microsoft-com:office:word" xmlns:w="http://schemas.openxmlformats.org/wordprocessingml/2006/main" xmlns:w14="http://schemas.microsoft.com/office/word/2010/wordml" xmlns:w15="http://schemas.microsoft.com/office/word/2012/wordml" xmlns:w16cex="http://schemas.microsoft.com/office/word/2018/wordml/cex" xmlns:w16cid="http://schemas.microsoft.com/office/word/2016/wordml/cid" xmlns:w16="http://schemas.microsoft.com/office/word/2018/wordml" xmlns:w16du="http://schemas.microsoft.com/office/word/2023/wordml/word16du" xmlns:w16sdtdh="http://schemas.microsoft.com/office/word/2020/wordml/sdtdatahash" xmlns:w16sdtfl="http://schemas.microsoft.com/office/word/2024/wordml/sdtformatlock" xmlns:w16se="http://schemas.microsoft.com/office/word/2015/wordml/symex" xmlns:wpg="http://schemas.microsoft.com/office/word/2010/wordprocessingGroup" xmlns:wpi="http://schemas.microsoft.com/office/word/2010/wordprocessingInk" xmlns:wne="http://schemas.microsoft.com/office/word/2006/wordml" xmlns:wps="http://schemas.microsoft.com/office/word/2010/wordprocessingShape" mc:Ignorable="w14 w15 w16se w16cid w16 w16cex w16sdtdh w16sdtfl w16du wp14">
   <w15:person w15:author="Renaldy">
     <w15:presenceInfo w15:providerId="AD" w15:userId="S::renaldy@binus.edu::a59edd47-9002-4fa5-97b4-f749a3d3e792"/>
   </w15:person>
@@ -8238,7 +7795,7 @@
 </file>
 
 <file path=word/styles.xml><?xml version="1.0" encoding="utf-8"?>
-<w:styles xmlns:mc="http://schemas.openxmlformats.org/markup-compatibility/2006" xmlns:r="http://schemas.openxmlformats.org/officeDocument/2006/relationships" xmlns:w="http://schemas.openxmlformats.org/wordprocessingml/2006/main" xmlns:w14="http://schemas.microsoft.com/office/word/2010/wordml" xmlns:w15="http://schemas.microsoft.com/office/word/2012/wordml" xmlns:w16cex="http://schemas.microsoft.com/office/word/2018/wordml/cex" xmlns:w16cid="http://schemas.microsoft.com/office/word/2016/wordml/cid" xmlns:w16="http://schemas.microsoft.com/office/word/2018/wordml" xmlns:w16du="http://schemas.microsoft.com/office/word/2023/wordml/word16du" xmlns:w16sdtdh="http://schemas.microsoft.com/office/word/2020/wordml/sdtdatahash" xmlns:w16se="http://schemas.microsoft.com/office/word/2015/wordml/symex" mc:Ignorable="w14 w15 w16se w16cid w16 w16cex w16sdtdh w16du">
+<w:styles xmlns:mc="http://schemas.openxmlformats.org/markup-compatibility/2006" xmlns:r="http://schemas.openxmlformats.org/officeDocument/2006/relationships" xmlns:w="http://schemas.openxmlformats.org/wordprocessingml/2006/main" xmlns:w14="http://schemas.microsoft.com/office/word/2010/wordml" xmlns:w15="http://schemas.microsoft.com/office/word/2012/wordml" xmlns:w16cex="http://schemas.microsoft.com/office/word/2018/wordml/cex" xmlns:w16cid="http://schemas.microsoft.com/office/word/2016/wordml/cid" xmlns:w16="http://schemas.microsoft.com/office/word/2018/wordml" xmlns:w16du="http://schemas.microsoft.com/office/word/2023/wordml/word16du" xmlns:w16sdtdh="http://schemas.microsoft.com/office/word/2020/wordml/sdtdatahash" xmlns:w16sdtfl="http://schemas.microsoft.com/office/word/2024/wordml/sdtformatlock" xmlns:w16se="http://schemas.microsoft.com/office/word/2015/wordml/symex" mc:Ignorable="w14 w15 w16se w16cid w16 w16cex w16sdtdh w16sdtfl w16du">
   <w:docDefaults>
     <w:rPrDefault>
       <w:rPr>
@@ -8286,7 +7843,7 @@
     <w:lsdException w:name="Normal Indent" w:semiHidden="1" w:unhideWhenUsed="1"/>
     <w:lsdException w:name="footnote text" w:semiHidden="1" w:unhideWhenUsed="1"/>
     <w:lsdException w:name="annotation text" w:semiHidden="1" w:uiPriority="0" w:unhideWhenUsed="1"/>
-    <w:lsdException w:name="header" w:semiHidden="1" w:uiPriority="0" w:unhideWhenUsed="1"/>
+    <w:lsdException w:name="header" w:semiHidden="1" w:unhideWhenUsed="1"/>
     <w:lsdException w:name="footer" w:semiHidden="1" w:uiPriority="0" w:unhideWhenUsed="1"/>
     <w:lsdException w:name="index heading" w:semiHidden="1" w:unhideWhenUsed="1"/>
     <w:lsdException w:name="caption" w:semiHidden="1" w:uiPriority="0" w:unhideWhenUsed="1" w:qFormat="1"/>
@@ -8916,6 +8473,7 @@
     <w:name w:val="header"/>
     <w:basedOn w:val="Normal"/>
     <w:link w:val="HeaderChar"/>
+    <w:uiPriority w:val="99"/>
     <w:unhideWhenUsed/>
     <w:rsid w:val="00273E4A"/>
     <w:pPr>
@@ -8930,7 +8488,6 @@
     <w:basedOn w:val="DefaultParagraphFont"/>
     <w:link w:val="Header"/>
     <w:uiPriority w:val="99"/>
-    <w:semiHidden/>
     <w:rsid w:val="00273E4A"/>
     <w:rPr>
       <w:rFonts w:ascii="Times New Roman" w:eastAsia="MS Mincho" w:hAnsi="Times New Roman" w:cs="Times New Roman"/>
@@ -9122,6 +8679,29 @@
       <w:sz w:val="18"/>
       <w:szCs w:val="18"/>
       <w:lang w:eastAsia="en-US"/>
+    </w:rPr>
+  </w:style>
+  <w:style w:type="character" w:styleId="Hyperlink">
+    <w:name w:val="Hyperlink"/>
+    <w:basedOn w:val="DefaultParagraphFont"/>
+    <w:uiPriority w:val="99"/>
+    <w:unhideWhenUsed/>
+    <w:rsid w:val="006A69DB"/>
+    <w:rPr>
+      <w:color w:val="D2611C" w:themeColor="hyperlink"/>
+      <w:u w:val="single"/>
+    </w:rPr>
+  </w:style>
+  <w:style w:type="character" w:styleId="UnresolvedMention">
+    <w:name w:val="Unresolved Mention"/>
+    <w:basedOn w:val="DefaultParagraphFont"/>
+    <w:uiPriority w:val="99"/>
+    <w:semiHidden/>
+    <w:unhideWhenUsed/>
+    <w:rsid w:val="006A69DB"/>
+    <w:rPr>
+      <w:color w:val="605E5C"/>
+      <w:shd w:val="clear" w:color="auto" w:fill="E1DFDD"/>
     </w:rPr>
   </w:style>
 </w:styles>

</xml_diff>